<commit_message>
MANUAL DO USUÁRIO FINALIZADO!
</commit_message>
<xml_diff>
--- a/MANUAL DO USUÁRIO ENG SOFTWARE II.docx
+++ b/MANUAL DO USUÁRIO ENG SOFTWARE II.docx
@@ -2,130 +2,6 @@
 <file path=word/document.xml><?xml version="1.0" encoding="utf-8"?>
 <w:document xmlns:wpc="http://schemas.microsoft.com/office/word/2010/wordprocessingCanvas" xmlns:mc="http://schemas.openxmlformats.org/markup-compatibility/2006" xmlns:o="urn:schemas-microsoft-com:office:office" xmlns:r="http://schemas.openxmlformats.org/officeDocument/2006/relationships" xmlns:m="http://schemas.openxmlformats.org/officeDocument/2006/math" xmlns:v="urn:schemas-microsoft-com:vml" xmlns:wp14="http://schemas.microsoft.com/office/word/2010/wordprocessingDrawing" xmlns:wp="http://schemas.openxmlformats.org/drawingml/2006/wordprocessingDrawing" xmlns:w10="urn:schemas-microsoft-com:office:word" xmlns:w="http://schemas.openxmlformats.org/wordprocessingml/2006/main" xmlns:w14="http://schemas.microsoft.com/office/word/2010/wordml" xmlns:wpg="http://schemas.microsoft.com/office/word/2010/wordprocessingGroup" xmlns:wpi="http://schemas.microsoft.com/office/word/2010/wordprocessingInk" xmlns:wne="http://schemas.microsoft.com/office/word/2006/wordml" xmlns:wps="http://schemas.microsoft.com/office/word/2010/wordprocessingShape" mc:Ignorable="w14 wp14">
   <w:body>
-    <w:p>
-      <w:pPr>
-        <w:rPr>
-          <w:rFonts w:ascii="Verdana" w:hAnsi="Verdana"/>
-          <w:color w:val="444444"/>
-          <w:sz w:val="18"/>
-          <w:szCs w:val="18"/>
-          <w:shd w:val="clear" w:color="auto" w:fill="FFFFFF"/>
-        </w:rPr>
-      </w:pPr>
-      <w:r>
-        <w:t xml:space="preserve">PROGRAMADOR -&gt; </w:t>
-      </w:r>
-      <w:r>
-        <w:rPr>
-          <w:rFonts w:ascii="Verdana" w:hAnsi="Verdana"/>
-          <w:color w:val="444444"/>
-          <w:sz w:val="18"/>
-          <w:szCs w:val="18"/>
-          <w:shd w:val="clear" w:color="auto" w:fill="FFFFFF"/>
-        </w:rPr>
-        <w:t>média salarial nacional de R$ R$ 2.284,99</w:t>
-      </w:r>
-    </w:p>
-    <w:p>
-      <w:pPr>
-        <w:rPr>
-          <w:rFonts w:ascii="Verdana" w:hAnsi="Verdana"/>
-          <w:color w:val="444444"/>
-          <w:sz w:val="18"/>
-          <w:szCs w:val="18"/>
-          <w:shd w:val="clear" w:color="auto" w:fill="FFFFFF"/>
-        </w:rPr>
-      </w:pPr>
-      <w:proofErr w:type="gramStart"/>
-      <w:r>
-        <w:rPr>
-          <w:rFonts w:ascii="Verdana" w:hAnsi="Verdana"/>
-          <w:color w:val="444444"/>
-          <w:sz w:val="18"/>
-          <w:szCs w:val="18"/>
-          <w:shd w:val="clear" w:color="auto" w:fill="FFFFFF"/>
-        </w:rPr>
-        <w:t>site</w:t>
-      </w:r>
-      <w:proofErr w:type="gramEnd"/>
-      <w:r>
-        <w:rPr>
-          <w:rFonts w:ascii="Verdana" w:hAnsi="Verdana"/>
-          <w:color w:val="444444"/>
-          <w:sz w:val="18"/>
-          <w:szCs w:val="18"/>
-          <w:shd w:val="clear" w:color="auto" w:fill="FFFFFF"/>
-        </w:rPr>
-        <w:t xml:space="preserve"> de empregos Catho</w:t>
-      </w:r>
-    </w:p>
-    <w:p>
-      <w:pPr>
-        <w:rPr>
-          <w:rFonts w:ascii="Verdana" w:hAnsi="Verdana"/>
-          <w:color w:val="444444"/>
-          <w:sz w:val="18"/>
-          <w:szCs w:val="18"/>
-          <w:shd w:val="clear" w:color="auto" w:fill="FFFFFF"/>
-        </w:rPr>
-      </w:pPr>
-      <w:r>
-        <w:rPr>
-          <w:rFonts w:ascii="Verdana" w:hAnsi="Verdana"/>
-          <w:color w:val="444444"/>
-          <w:sz w:val="18"/>
-          <w:szCs w:val="18"/>
-          <w:shd w:val="clear" w:color="auto" w:fill="FFFFFF"/>
-        </w:rPr>
-        <w:t xml:space="preserve">REFERÊNCIAS: </w:t>
-      </w:r>
-      <w:hyperlink r:id="rId7" w:history="1">
-        <w:r>
-          <w:rPr>
-            <w:rStyle w:val="Hyperlink"/>
-            <w:rFonts w:ascii="Verdana" w:hAnsi="Verdana"/>
-            <w:sz w:val="18"/>
-            <w:szCs w:val="18"/>
-            <w:shd w:val="clear" w:color="auto" w:fill="FFFFFF"/>
-          </w:rPr>
-          <w:t>http://www.guiadacarreira.com.br/salarios/quanto-ganha-um-programador/</w:t>
-        </w:r>
-      </w:hyperlink>
-    </w:p>
-    <w:p>
-      <w:pPr>
-        <w:rPr>
-          <w:rFonts w:ascii="Verdana" w:hAnsi="Verdana"/>
-          <w:color w:val="444444"/>
-          <w:sz w:val="18"/>
-          <w:szCs w:val="18"/>
-          <w:shd w:val="clear" w:color="auto" w:fill="FFFFFF"/>
-        </w:rPr>
-      </w:pPr>
-    </w:p>
-    <w:p>
-      <w:pPr>
-        <w:rPr>
-          <w:rFonts w:ascii="Arial" w:hAnsi="Arial" w:cs="Arial"/>
-          <w:b/>
-          <w:color w:val="444444"/>
-          <w:sz w:val="24"/>
-          <w:szCs w:val="24"/>
-          <w:shd w:val="clear" w:color="auto" w:fill="FFFFFF"/>
-        </w:rPr>
-      </w:pPr>
-      <w:r>
-        <w:rPr>
-          <w:rFonts w:ascii="Arial" w:hAnsi="Arial" w:cs="Arial"/>
-          <w:b/>
-          <w:color w:val="444444"/>
-          <w:sz w:val="24"/>
-          <w:szCs w:val="24"/>
-          <w:shd w:val="clear" w:color="auto" w:fill="FFFFFF"/>
-        </w:rPr>
-        <w:t>Manual do Usuário</w:t>
-      </w:r>
-    </w:p>
     <w:p>
       <w:pPr>
         <w:jc w:val="center"/>
@@ -588,7 +464,7 @@
                     <pic:cNvPicPr/>
                   </pic:nvPicPr>
                   <pic:blipFill>
-                    <a:blip r:embed="rId8">
+                    <a:blip r:embed="rId9">
                       <a:extLst>
                         <a:ext uri="{28A0092B-C50C-407E-A947-70E740481C1C}">
                           <a14:useLocalDpi xmlns:a14="http://schemas.microsoft.com/office/drawing/2010/main" val="0"/>
@@ -650,8 +526,8 @@
                 <wp:positionV relativeFrom="paragraph">
                   <wp:posOffset>-394970</wp:posOffset>
                 </wp:positionV>
-                <wp:extent cx="1181100" cy="781050"/>
-                <wp:effectExtent l="0" t="0" r="19050" b="19050"/>
+                <wp:extent cx="1419225" cy="781050"/>
+                <wp:effectExtent l="0" t="0" r="28575" b="19050"/>
                 <wp:wrapNone/>
                 <wp:docPr id="8" name="Elipse 8"/>
                 <wp:cNvGraphicFramePr/>
@@ -662,7 +538,7 @@
                       <wps:spPr>
                         <a:xfrm>
                           <a:off x="0" y="0"/>
-                          <a:ext cx="1181100" cy="781050"/>
+                          <a:ext cx="1419225" cy="781050"/>
                         </a:xfrm>
                         <a:prstGeom prst="ellipse">
                           <a:avLst/>
@@ -695,18 +571,18 @@
                               <w:rPr>
                                 <w:rFonts w:ascii="Arial" w:hAnsi="Arial" w:cs="Arial"/>
                                 <w:b/>
-                                <w:sz w:val="28"/>
-                                <w:szCs w:val="28"/>
+                                <w:sz w:val="24"/>
+                                <w:szCs w:val="24"/>
                               </w:rPr>
                             </w:pPr>
                             <w:r>
                               <w:rPr>
                                 <w:rFonts w:ascii="Arial" w:hAnsi="Arial" w:cs="Arial"/>
                                 <w:b/>
-                                <w:sz w:val="28"/>
-                                <w:szCs w:val="28"/>
+                                <w:sz w:val="24"/>
+                                <w:szCs w:val="24"/>
                               </w:rPr>
-                              <w:t>ÍNDICE</w:t>
+                              <w:t>SUMÁRIO</w:t>
                             </w:r>
                           </w:p>
                         </w:txbxContent>
@@ -731,7 +607,7 @@
           </mc:Choice>
           <mc:Fallback>
             <w:pict>
-              <v:oval id="Elipse 8" o:spid="_x0000_s1028" style="position:absolute;margin-left:-8.55pt;margin-top:-31.1pt;width:93pt;height:61.5pt;z-index:251662336;visibility:visible;mso-wrap-style:square;mso-width-percent:0;mso-height-percent:0;mso-wrap-distance-left:9pt;mso-wrap-distance-top:0;mso-wrap-distance-right:9pt;mso-wrap-distance-bottom:0;mso-position-horizontal:absolute;mso-position-horizontal-relative:text;mso-position-vertical:absolute;mso-position-vertical-relative:text;mso-width-percent:0;mso-height-percent:0;mso-width-relative:margin;mso-height-relative:margin;v-text-anchor:middle" o:gfxdata="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" fillcolor="white [3201]" strokecolor="red" strokeweight="2pt">
+              <v:oval id="Elipse 8" o:spid="_x0000_s1028" style="position:absolute;margin-left:-8.55pt;margin-top:-31.1pt;width:111.75pt;height:61.5pt;z-index:251662336;visibility:visible;mso-wrap-style:square;mso-width-percent:0;mso-height-percent:0;mso-wrap-distance-left:9pt;mso-wrap-distance-top:0;mso-wrap-distance-right:9pt;mso-wrap-distance-bottom:0;mso-position-horizontal:absolute;mso-position-horizontal-relative:text;mso-position-vertical:absolute;mso-position-vertical-relative:text;mso-width-percent:0;mso-height-percent:0;mso-width-relative:margin;mso-height-relative:margin;v-text-anchor:middle" o:gfxdata="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" fillcolor="white [3201]" strokecolor="red" strokeweight="2pt">
                 <v:textbox>
                   <w:txbxContent>
                     <w:p>
@@ -740,18 +616,18 @@
                         <w:rPr>
                           <w:rFonts w:ascii="Arial" w:hAnsi="Arial" w:cs="Arial"/>
                           <w:b/>
-                          <w:sz w:val="28"/>
-                          <w:szCs w:val="28"/>
+                          <w:sz w:val="24"/>
+                          <w:szCs w:val="24"/>
                         </w:rPr>
                       </w:pPr>
                       <w:r>
                         <w:rPr>
                           <w:rFonts w:ascii="Arial" w:hAnsi="Arial" w:cs="Arial"/>
                           <w:b/>
-                          <w:sz w:val="28"/>
-                          <w:szCs w:val="28"/>
+                          <w:sz w:val="24"/>
+                          <w:szCs w:val="24"/>
                         </w:rPr>
-                        <w:t>ÍNDICE</w:t>
+                        <w:t>SUMÁRIO</w:t>
                       </w:r>
                     </w:p>
                   </w:txbxContent>
@@ -824,6 +700,63 @@
         </w:rPr>
         <w:t>Acessando funcionalidades</w:t>
       </w:r>
+      <w:r>
+        <w:rPr>
+          <w:rFonts w:ascii="Arial" w:hAnsi="Arial" w:cs="Arial"/>
+          <w:sz w:val="24"/>
+          <w:szCs w:val="24"/>
+        </w:rPr>
+        <w:tab/>
+      </w:r>
+      <w:r>
+        <w:rPr>
+          <w:rFonts w:ascii="Arial" w:hAnsi="Arial" w:cs="Arial"/>
+          <w:sz w:val="24"/>
+          <w:szCs w:val="24"/>
+        </w:rPr>
+        <w:tab/>
+      </w:r>
+      <w:r>
+        <w:rPr>
+          <w:rFonts w:ascii="Arial" w:hAnsi="Arial" w:cs="Arial"/>
+          <w:sz w:val="24"/>
+          <w:szCs w:val="24"/>
+        </w:rPr>
+        <w:tab/>
+      </w:r>
+      <w:r>
+        <w:rPr>
+          <w:rFonts w:ascii="Arial" w:hAnsi="Arial" w:cs="Arial"/>
+          <w:sz w:val="24"/>
+          <w:szCs w:val="24"/>
+        </w:rPr>
+        <w:tab/>
+      </w:r>
+      <w:r>
+        <w:rPr>
+          <w:rFonts w:ascii="Arial" w:hAnsi="Arial" w:cs="Arial"/>
+          <w:sz w:val="24"/>
+          <w:szCs w:val="24"/>
+        </w:rPr>
+        <w:tab/>
+      </w:r>
+      <w:r>
+        <w:rPr>
+          <w:rFonts w:ascii="Arial" w:hAnsi="Arial" w:cs="Arial"/>
+          <w:sz w:val="24"/>
+          <w:szCs w:val="24"/>
+        </w:rPr>
+        <w:tab/>
+        <w:t xml:space="preserve">       </w:t>
+      </w:r>
+      <w:r>
+        <w:rPr>
+          <w:rFonts w:ascii="Arial" w:hAnsi="Arial" w:cs="Arial"/>
+          <w:sz w:val="24"/>
+          <w:szCs w:val="24"/>
+        </w:rPr>
+        <w:t>3</w:t>
+      </w:r>
     </w:p>
     <w:p>
       <w:pPr>
@@ -853,11 +786,69 @@
         <w:t>Menu</w:t>
       </w:r>
       <w:proofErr w:type="gramEnd"/>
+      <w:r>
+        <w:rPr>
+          <w:rFonts w:ascii="Arial" w:hAnsi="Arial" w:cs="Arial"/>
+          <w:sz w:val="24"/>
+          <w:szCs w:val="24"/>
+        </w:rPr>
+        <w:tab/>
+      </w:r>
+      <w:r>
+        <w:rPr>
+          <w:rFonts w:ascii="Arial" w:hAnsi="Arial" w:cs="Arial"/>
+          <w:sz w:val="24"/>
+          <w:szCs w:val="24"/>
+        </w:rPr>
+        <w:tab/>
+      </w:r>
+      <w:r>
+        <w:rPr>
+          <w:rFonts w:ascii="Arial" w:hAnsi="Arial" w:cs="Arial"/>
+          <w:sz w:val="24"/>
+          <w:szCs w:val="24"/>
+        </w:rPr>
+        <w:tab/>
+      </w:r>
+      <w:r>
+        <w:rPr>
+          <w:rFonts w:ascii="Arial" w:hAnsi="Arial" w:cs="Arial"/>
+          <w:sz w:val="24"/>
+          <w:szCs w:val="24"/>
+        </w:rPr>
+        <w:tab/>
+      </w:r>
+      <w:r>
+        <w:rPr>
+          <w:rFonts w:ascii="Arial" w:hAnsi="Arial" w:cs="Arial"/>
+          <w:sz w:val="24"/>
+          <w:szCs w:val="24"/>
+        </w:rPr>
+        <w:tab/>
+      </w:r>
+      <w:r>
+        <w:rPr>
+          <w:rFonts w:ascii="Arial" w:hAnsi="Arial" w:cs="Arial"/>
+          <w:sz w:val="24"/>
+          <w:szCs w:val="24"/>
+        </w:rPr>
+        <w:tab/>
+        <w:t xml:space="preserve">       </w:t>
+      </w:r>
+      <w:r>
+        <w:rPr>
+          <w:rFonts w:ascii="Arial" w:hAnsi="Arial" w:cs="Arial"/>
+          <w:sz w:val="24"/>
+          <w:szCs w:val="24"/>
+        </w:rPr>
+        <w:t>3</w:t>
+      </w:r>
     </w:p>
     <w:p>
       <w:pPr>
         <w:pStyle w:val="PargrafodaLista"/>
         <w:ind w:left="1065"/>
+        <w:jc w:val="both"/>
         <w:rPr>
           <w:rFonts w:ascii="Arial" w:hAnsi="Arial" w:cs="Arial"/>
           <w:sz w:val="24"/>
@@ -871,32 +862,156 @@
           <w:szCs w:val="24"/>
         </w:rPr>
         <w:t>Calcular Média Aritmética</w:t>
+      </w:r>
+      <w:r>
+        <w:rPr>
+          <w:rFonts w:ascii="Arial" w:hAnsi="Arial" w:cs="Arial"/>
+          <w:sz w:val="24"/>
+          <w:szCs w:val="24"/>
+        </w:rPr>
+        <w:tab/>
+      </w:r>
+      <w:r>
+        <w:rPr>
+          <w:rFonts w:ascii="Arial" w:hAnsi="Arial" w:cs="Arial"/>
+          <w:sz w:val="24"/>
+          <w:szCs w:val="24"/>
+        </w:rPr>
+        <w:tab/>
+      </w:r>
+      <w:r>
+        <w:rPr>
+          <w:rFonts w:ascii="Arial" w:hAnsi="Arial" w:cs="Arial"/>
+          <w:sz w:val="24"/>
+          <w:szCs w:val="24"/>
+        </w:rPr>
+        <w:tab/>
+      </w:r>
+      <w:r>
+        <w:rPr>
+          <w:rFonts w:ascii="Arial" w:hAnsi="Arial" w:cs="Arial"/>
+          <w:sz w:val="24"/>
+          <w:szCs w:val="24"/>
+        </w:rPr>
+        <w:tab/>
+      </w:r>
+      <w:r>
+        <w:rPr>
+          <w:rFonts w:ascii="Arial" w:hAnsi="Arial" w:cs="Arial"/>
+          <w:sz w:val="24"/>
+          <w:szCs w:val="24"/>
+        </w:rPr>
+        <w:tab/>
+      </w:r>
+      <w:r>
+        <w:rPr>
+          <w:rFonts w:ascii="Arial" w:hAnsi="Arial" w:cs="Arial"/>
+          <w:sz w:val="24"/>
+          <w:szCs w:val="24"/>
+        </w:rPr>
+        <w:tab/>
+        <w:t xml:space="preserve">       </w:t>
+      </w:r>
+      <w:r>
+        <w:rPr>
+          <w:rFonts w:ascii="Arial" w:hAnsi="Arial" w:cs="Arial"/>
+          <w:sz w:val="24"/>
+          <w:szCs w:val="24"/>
+        </w:rPr>
+        <w:t>4</w:t>
       </w:r>
     </w:p>
     <w:p>
       <w:pPr>
         <w:pStyle w:val="PargrafodaLista"/>
         <w:ind w:left="1065"/>
-        <w:rPr>
-          <w:rFonts w:ascii="Arial" w:hAnsi="Arial" w:cs="Arial"/>
-          <w:sz w:val="24"/>
-          <w:szCs w:val="24"/>
-        </w:rPr>
-      </w:pPr>
-      <w:r>
-        <w:rPr>
-          <w:rFonts w:ascii="Arial" w:hAnsi="Arial" w:cs="Arial"/>
-          <w:sz w:val="24"/>
-          <w:szCs w:val="24"/>
-        </w:rPr>
-        <w:tab/>
-        <w:t xml:space="preserve">Guia principal </w:t>
+        <w:jc w:val="both"/>
+        <w:rPr>
+          <w:rFonts w:ascii="Arial" w:hAnsi="Arial" w:cs="Arial"/>
+          <w:sz w:val="24"/>
+          <w:szCs w:val="24"/>
+        </w:rPr>
+      </w:pPr>
+      <w:r>
+        <w:rPr>
+          <w:rFonts w:ascii="Arial" w:hAnsi="Arial" w:cs="Arial"/>
+          <w:sz w:val="24"/>
+          <w:szCs w:val="24"/>
+        </w:rPr>
+        <w:tab/>
+        <w:t>Guia principal</w:t>
+      </w:r>
+      <w:r>
+        <w:rPr>
+          <w:rFonts w:ascii="Arial" w:hAnsi="Arial" w:cs="Arial"/>
+          <w:sz w:val="24"/>
+          <w:szCs w:val="24"/>
+        </w:rPr>
+        <w:tab/>
+      </w:r>
+      <w:r>
+        <w:rPr>
+          <w:rFonts w:ascii="Arial" w:hAnsi="Arial" w:cs="Arial"/>
+          <w:sz w:val="24"/>
+          <w:szCs w:val="24"/>
+        </w:rPr>
+        <w:tab/>
+      </w:r>
+      <w:r>
+        <w:rPr>
+          <w:rFonts w:ascii="Arial" w:hAnsi="Arial" w:cs="Arial"/>
+          <w:sz w:val="24"/>
+          <w:szCs w:val="24"/>
+        </w:rPr>
+        <w:tab/>
+      </w:r>
+      <w:r>
+        <w:rPr>
+          <w:rFonts w:ascii="Arial" w:hAnsi="Arial" w:cs="Arial"/>
+          <w:sz w:val="24"/>
+          <w:szCs w:val="24"/>
+        </w:rPr>
+        <w:tab/>
+      </w:r>
+      <w:r>
+        <w:rPr>
+          <w:rFonts w:ascii="Arial" w:hAnsi="Arial" w:cs="Arial"/>
+          <w:sz w:val="24"/>
+          <w:szCs w:val="24"/>
+        </w:rPr>
+        <w:tab/>
+      </w:r>
+      <w:r>
+        <w:rPr>
+          <w:rFonts w:ascii="Arial" w:hAnsi="Arial" w:cs="Arial"/>
+          <w:sz w:val="24"/>
+          <w:szCs w:val="24"/>
+        </w:rPr>
+        <w:tab/>
+      </w:r>
+      <w:r>
+        <w:rPr>
+          <w:rFonts w:ascii="Arial" w:hAnsi="Arial" w:cs="Arial"/>
+          <w:sz w:val="24"/>
+          <w:szCs w:val="24"/>
+        </w:rPr>
+        <w:tab/>
+        <w:t xml:space="preserve">       </w:t>
+      </w:r>
+      <w:r>
+        <w:rPr>
+          <w:rFonts w:ascii="Arial" w:hAnsi="Arial" w:cs="Arial"/>
+          <w:sz w:val="24"/>
+          <w:szCs w:val="24"/>
+        </w:rPr>
+        <w:t>4</w:t>
       </w:r>
     </w:p>
     <w:p>
       <w:pPr>
         <w:pStyle w:val="PargrafodaLista"/>
         <w:ind w:left="1065"/>
+        <w:jc w:val="both"/>
         <w:rPr>
           <w:rFonts w:ascii="Arial" w:hAnsi="Arial" w:cs="Arial"/>
           <w:sz w:val="24"/>
@@ -911,6 +1026,47 @@
         </w:rPr>
         <w:tab/>
         <w:t>Orientações para entrada no teclado</w:t>
+      </w:r>
+      <w:r>
+        <w:rPr>
+          <w:rFonts w:ascii="Arial" w:hAnsi="Arial" w:cs="Arial"/>
+          <w:sz w:val="24"/>
+          <w:szCs w:val="24"/>
+        </w:rPr>
+        <w:tab/>
+      </w:r>
+      <w:r>
+        <w:rPr>
+          <w:rFonts w:ascii="Arial" w:hAnsi="Arial" w:cs="Arial"/>
+          <w:sz w:val="24"/>
+          <w:szCs w:val="24"/>
+        </w:rPr>
+        <w:tab/>
+      </w:r>
+      <w:r>
+        <w:rPr>
+          <w:rFonts w:ascii="Arial" w:hAnsi="Arial" w:cs="Arial"/>
+          <w:sz w:val="24"/>
+          <w:szCs w:val="24"/>
+        </w:rPr>
+        <w:tab/>
+      </w:r>
+      <w:r>
+        <w:rPr>
+          <w:rFonts w:ascii="Arial" w:hAnsi="Arial" w:cs="Arial"/>
+          <w:sz w:val="24"/>
+          <w:szCs w:val="24"/>
+        </w:rPr>
+        <w:tab/>
+        <w:t xml:space="preserve">       </w:t>
+      </w:r>
+      <w:r>
+        <w:rPr>
+          <w:rFonts w:ascii="Arial" w:hAnsi="Arial" w:cs="Arial"/>
+          <w:sz w:val="24"/>
+          <w:szCs w:val="24"/>
+        </w:rPr>
+        <w:t>4</w:t>
       </w:r>
     </w:p>
     <w:p>
@@ -929,7 +1085,80 @@
           <w:sz w:val="24"/>
           <w:szCs w:val="24"/>
         </w:rPr>
-        <w:t xml:space="preserve">Calcular Variância </w:t>
+        <w:t>Calcular Variância</w:t>
+      </w:r>
+      <w:r>
+        <w:rPr>
+          <w:rFonts w:ascii="Arial" w:hAnsi="Arial" w:cs="Arial"/>
+          <w:sz w:val="24"/>
+          <w:szCs w:val="24"/>
+        </w:rPr>
+        <w:tab/>
+      </w:r>
+      <w:r>
+        <w:rPr>
+          <w:rFonts w:ascii="Arial" w:hAnsi="Arial" w:cs="Arial"/>
+          <w:sz w:val="24"/>
+          <w:szCs w:val="24"/>
+        </w:rPr>
+        <w:tab/>
+      </w:r>
+      <w:r>
+        <w:rPr>
+          <w:rFonts w:ascii="Arial" w:hAnsi="Arial" w:cs="Arial"/>
+          <w:sz w:val="24"/>
+          <w:szCs w:val="24"/>
+        </w:rPr>
+        <w:tab/>
+      </w:r>
+      <w:r>
+        <w:rPr>
+          <w:rFonts w:ascii="Arial" w:hAnsi="Arial" w:cs="Arial"/>
+          <w:sz w:val="24"/>
+          <w:szCs w:val="24"/>
+        </w:rPr>
+        <w:tab/>
+      </w:r>
+      <w:r>
+        <w:rPr>
+          <w:rFonts w:ascii="Arial" w:hAnsi="Arial" w:cs="Arial"/>
+          <w:sz w:val="24"/>
+          <w:szCs w:val="24"/>
+        </w:rPr>
+        <w:tab/>
+      </w:r>
+      <w:r>
+        <w:rPr>
+          <w:rFonts w:ascii="Arial" w:hAnsi="Arial" w:cs="Arial"/>
+          <w:sz w:val="24"/>
+          <w:szCs w:val="24"/>
+        </w:rPr>
+        <w:tab/>
+      </w:r>
+      <w:r>
+        <w:rPr>
+          <w:rFonts w:ascii="Arial" w:hAnsi="Arial" w:cs="Arial"/>
+          <w:sz w:val="24"/>
+          <w:szCs w:val="24"/>
+        </w:rPr>
+        <w:tab/>
+        <w:t xml:space="preserve">       </w:t>
+      </w:r>
+      <w:r>
+        <w:rPr>
+          <w:rFonts w:ascii="Arial" w:hAnsi="Arial" w:cs="Arial"/>
+          <w:sz w:val="24"/>
+          <w:szCs w:val="24"/>
+        </w:rPr>
+        <w:t>4</w:t>
+      </w:r>
+      <w:r>
+        <w:rPr>
+          <w:rFonts w:ascii="Arial" w:hAnsi="Arial" w:cs="Arial"/>
+          <w:sz w:val="24"/>
+          <w:szCs w:val="24"/>
+        </w:rPr>
+        <w:t xml:space="preserve"> </w:t>
       </w:r>
     </w:p>
     <w:p>
@@ -951,6 +1180,71 @@
         <w:tab/>
         <w:t>Guia principal</w:t>
       </w:r>
+      <w:r>
+        <w:rPr>
+          <w:rFonts w:ascii="Arial" w:hAnsi="Arial" w:cs="Arial"/>
+          <w:sz w:val="24"/>
+          <w:szCs w:val="24"/>
+        </w:rPr>
+        <w:tab/>
+      </w:r>
+      <w:r>
+        <w:rPr>
+          <w:rFonts w:ascii="Arial" w:hAnsi="Arial" w:cs="Arial"/>
+          <w:sz w:val="24"/>
+          <w:szCs w:val="24"/>
+        </w:rPr>
+        <w:tab/>
+      </w:r>
+      <w:r>
+        <w:rPr>
+          <w:rFonts w:ascii="Arial" w:hAnsi="Arial" w:cs="Arial"/>
+          <w:sz w:val="24"/>
+          <w:szCs w:val="24"/>
+        </w:rPr>
+        <w:tab/>
+      </w:r>
+      <w:r>
+        <w:rPr>
+          <w:rFonts w:ascii="Arial" w:hAnsi="Arial" w:cs="Arial"/>
+          <w:sz w:val="24"/>
+          <w:szCs w:val="24"/>
+        </w:rPr>
+        <w:tab/>
+      </w:r>
+      <w:r>
+        <w:rPr>
+          <w:rFonts w:ascii="Arial" w:hAnsi="Arial" w:cs="Arial"/>
+          <w:sz w:val="24"/>
+          <w:szCs w:val="24"/>
+        </w:rPr>
+        <w:tab/>
+      </w:r>
+      <w:r>
+        <w:rPr>
+          <w:rFonts w:ascii="Arial" w:hAnsi="Arial" w:cs="Arial"/>
+          <w:sz w:val="24"/>
+          <w:szCs w:val="24"/>
+        </w:rPr>
+        <w:tab/>
+      </w:r>
+      <w:r>
+        <w:rPr>
+          <w:rFonts w:ascii="Arial" w:hAnsi="Arial" w:cs="Arial"/>
+          <w:sz w:val="24"/>
+          <w:szCs w:val="24"/>
+        </w:rPr>
+        <w:tab/>
+        <w:t xml:space="preserve">       </w:t>
+      </w:r>
+      <w:r>
+        <w:rPr>
+          <w:rFonts w:ascii="Arial" w:hAnsi="Arial" w:cs="Arial"/>
+          <w:sz w:val="24"/>
+          <w:szCs w:val="24"/>
+        </w:rPr>
+        <w:t>4</w:t>
+      </w:r>
     </w:p>
     <w:p>
       <w:pPr>
@@ -971,6 +1265,47 @@
         <w:tab/>
         <w:t>Orientações para entrada no teclado</w:t>
       </w:r>
+      <w:r>
+        <w:rPr>
+          <w:rFonts w:ascii="Arial" w:hAnsi="Arial" w:cs="Arial"/>
+          <w:sz w:val="24"/>
+          <w:szCs w:val="24"/>
+        </w:rPr>
+        <w:tab/>
+      </w:r>
+      <w:r>
+        <w:rPr>
+          <w:rFonts w:ascii="Arial" w:hAnsi="Arial" w:cs="Arial"/>
+          <w:sz w:val="24"/>
+          <w:szCs w:val="24"/>
+        </w:rPr>
+        <w:tab/>
+      </w:r>
+      <w:r>
+        <w:rPr>
+          <w:rFonts w:ascii="Arial" w:hAnsi="Arial" w:cs="Arial"/>
+          <w:sz w:val="24"/>
+          <w:szCs w:val="24"/>
+        </w:rPr>
+        <w:tab/>
+      </w:r>
+      <w:r>
+        <w:rPr>
+          <w:rFonts w:ascii="Arial" w:hAnsi="Arial" w:cs="Arial"/>
+          <w:sz w:val="24"/>
+          <w:szCs w:val="24"/>
+        </w:rPr>
+        <w:tab/>
+        <w:t xml:space="preserve">       </w:t>
+      </w:r>
+      <w:r>
+        <w:rPr>
+          <w:rFonts w:ascii="Arial" w:hAnsi="Arial" w:cs="Arial"/>
+          <w:sz w:val="24"/>
+          <w:szCs w:val="24"/>
+        </w:rPr>
+        <w:t>5</w:t>
+      </w:r>
     </w:p>
     <w:p>
       <w:pPr>
@@ -990,6 +1325,63 @@
         </w:rPr>
         <w:t>Calcular Desvio Padrão</w:t>
       </w:r>
+      <w:r>
+        <w:rPr>
+          <w:rFonts w:ascii="Arial" w:hAnsi="Arial" w:cs="Arial"/>
+          <w:sz w:val="24"/>
+          <w:szCs w:val="24"/>
+        </w:rPr>
+        <w:tab/>
+      </w:r>
+      <w:r>
+        <w:rPr>
+          <w:rFonts w:ascii="Arial" w:hAnsi="Arial" w:cs="Arial"/>
+          <w:sz w:val="24"/>
+          <w:szCs w:val="24"/>
+        </w:rPr>
+        <w:tab/>
+      </w:r>
+      <w:r>
+        <w:rPr>
+          <w:rFonts w:ascii="Arial" w:hAnsi="Arial" w:cs="Arial"/>
+          <w:sz w:val="24"/>
+          <w:szCs w:val="24"/>
+        </w:rPr>
+        <w:tab/>
+      </w:r>
+      <w:r>
+        <w:rPr>
+          <w:rFonts w:ascii="Arial" w:hAnsi="Arial" w:cs="Arial"/>
+          <w:sz w:val="24"/>
+          <w:szCs w:val="24"/>
+        </w:rPr>
+        <w:tab/>
+      </w:r>
+      <w:r>
+        <w:rPr>
+          <w:rFonts w:ascii="Arial" w:hAnsi="Arial" w:cs="Arial"/>
+          <w:sz w:val="24"/>
+          <w:szCs w:val="24"/>
+        </w:rPr>
+        <w:tab/>
+      </w:r>
+      <w:r>
+        <w:rPr>
+          <w:rFonts w:ascii="Arial" w:hAnsi="Arial" w:cs="Arial"/>
+          <w:sz w:val="24"/>
+          <w:szCs w:val="24"/>
+        </w:rPr>
+        <w:tab/>
+        <w:t xml:space="preserve">       </w:t>
+      </w:r>
+      <w:r>
+        <w:rPr>
+          <w:rFonts w:ascii="Arial" w:hAnsi="Arial" w:cs="Arial"/>
+          <w:sz w:val="24"/>
+          <w:szCs w:val="24"/>
+        </w:rPr>
+        <w:t>5</w:t>
+      </w:r>
     </w:p>
     <w:p>
       <w:pPr>
@@ -1010,6 +1402,71 @@
         <w:tab/>
         <w:t>Guia principal</w:t>
       </w:r>
+      <w:r>
+        <w:rPr>
+          <w:rFonts w:ascii="Arial" w:hAnsi="Arial" w:cs="Arial"/>
+          <w:sz w:val="24"/>
+          <w:szCs w:val="24"/>
+        </w:rPr>
+        <w:tab/>
+      </w:r>
+      <w:r>
+        <w:rPr>
+          <w:rFonts w:ascii="Arial" w:hAnsi="Arial" w:cs="Arial"/>
+          <w:sz w:val="24"/>
+          <w:szCs w:val="24"/>
+        </w:rPr>
+        <w:tab/>
+      </w:r>
+      <w:r>
+        <w:rPr>
+          <w:rFonts w:ascii="Arial" w:hAnsi="Arial" w:cs="Arial"/>
+          <w:sz w:val="24"/>
+          <w:szCs w:val="24"/>
+        </w:rPr>
+        <w:tab/>
+      </w:r>
+      <w:r>
+        <w:rPr>
+          <w:rFonts w:ascii="Arial" w:hAnsi="Arial" w:cs="Arial"/>
+          <w:sz w:val="24"/>
+          <w:szCs w:val="24"/>
+        </w:rPr>
+        <w:tab/>
+      </w:r>
+      <w:r>
+        <w:rPr>
+          <w:rFonts w:ascii="Arial" w:hAnsi="Arial" w:cs="Arial"/>
+          <w:sz w:val="24"/>
+          <w:szCs w:val="24"/>
+        </w:rPr>
+        <w:tab/>
+      </w:r>
+      <w:r>
+        <w:rPr>
+          <w:rFonts w:ascii="Arial" w:hAnsi="Arial" w:cs="Arial"/>
+          <w:sz w:val="24"/>
+          <w:szCs w:val="24"/>
+        </w:rPr>
+        <w:tab/>
+      </w:r>
+      <w:r>
+        <w:rPr>
+          <w:rFonts w:ascii="Arial" w:hAnsi="Arial" w:cs="Arial"/>
+          <w:sz w:val="24"/>
+          <w:szCs w:val="24"/>
+        </w:rPr>
+        <w:tab/>
+        <w:t xml:space="preserve">       </w:t>
+      </w:r>
+      <w:r>
+        <w:rPr>
+          <w:rFonts w:ascii="Arial" w:hAnsi="Arial" w:cs="Arial"/>
+          <w:sz w:val="24"/>
+          <w:szCs w:val="24"/>
+        </w:rPr>
+        <w:t>5</w:t>
+      </w:r>
     </w:p>
     <w:p>
       <w:pPr>
@@ -1030,6 +1487,47 @@
         <w:tab/>
         <w:t>Orientações para entrada no teclado</w:t>
       </w:r>
+      <w:r>
+        <w:rPr>
+          <w:rFonts w:ascii="Arial" w:hAnsi="Arial" w:cs="Arial"/>
+          <w:sz w:val="24"/>
+          <w:szCs w:val="24"/>
+        </w:rPr>
+        <w:tab/>
+      </w:r>
+      <w:r>
+        <w:rPr>
+          <w:rFonts w:ascii="Arial" w:hAnsi="Arial" w:cs="Arial"/>
+          <w:sz w:val="24"/>
+          <w:szCs w:val="24"/>
+        </w:rPr>
+        <w:tab/>
+      </w:r>
+      <w:r>
+        <w:rPr>
+          <w:rFonts w:ascii="Arial" w:hAnsi="Arial" w:cs="Arial"/>
+          <w:sz w:val="24"/>
+          <w:szCs w:val="24"/>
+        </w:rPr>
+        <w:tab/>
+      </w:r>
+      <w:r>
+        <w:rPr>
+          <w:rFonts w:ascii="Arial" w:hAnsi="Arial" w:cs="Arial"/>
+          <w:sz w:val="24"/>
+          <w:szCs w:val="24"/>
+        </w:rPr>
+        <w:tab/>
+        <w:t xml:space="preserve">       </w:t>
+      </w:r>
+      <w:r>
+        <w:rPr>
+          <w:rFonts w:ascii="Arial" w:hAnsi="Arial" w:cs="Arial"/>
+          <w:sz w:val="24"/>
+          <w:szCs w:val="24"/>
+        </w:rPr>
+        <w:t>5</w:t>
+      </w:r>
     </w:p>
     <w:p>
       <w:pPr>
@@ -1049,6 +1547,79 @@
         </w:rPr>
         <w:t>Sair do Sistema</w:t>
       </w:r>
+      <w:r>
+        <w:rPr>
+          <w:rFonts w:ascii="Arial" w:hAnsi="Arial" w:cs="Arial"/>
+          <w:sz w:val="24"/>
+          <w:szCs w:val="24"/>
+        </w:rPr>
+        <w:tab/>
+      </w:r>
+      <w:r>
+        <w:rPr>
+          <w:rFonts w:ascii="Arial" w:hAnsi="Arial" w:cs="Arial"/>
+          <w:sz w:val="24"/>
+          <w:szCs w:val="24"/>
+        </w:rPr>
+        <w:tab/>
+      </w:r>
+      <w:r>
+        <w:rPr>
+          <w:rFonts w:ascii="Arial" w:hAnsi="Arial" w:cs="Arial"/>
+          <w:sz w:val="24"/>
+          <w:szCs w:val="24"/>
+        </w:rPr>
+        <w:tab/>
+      </w:r>
+      <w:r>
+        <w:rPr>
+          <w:rFonts w:ascii="Arial" w:hAnsi="Arial" w:cs="Arial"/>
+          <w:sz w:val="24"/>
+          <w:szCs w:val="24"/>
+        </w:rPr>
+        <w:tab/>
+      </w:r>
+      <w:r>
+        <w:rPr>
+          <w:rFonts w:ascii="Arial" w:hAnsi="Arial" w:cs="Arial"/>
+          <w:sz w:val="24"/>
+          <w:szCs w:val="24"/>
+        </w:rPr>
+        <w:tab/>
+      </w:r>
+      <w:r>
+        <w:rPr>
+          <w:rFonts w:ascii="Arial" w:hAnsi="Arial" w:cs="Arial"/>
+          <w:sz w:val="24"/>
+          <w:szCs w:val="24"/>
+        </w:rPr>
+        <w:tab/>
+      </w:r>
+      <w:r>
+        <w:rPr>
+          <w:rFonts w:ascii="Arial" w:hAnsi="Arial" w:cs="Arial"/>
+          <w:sz w:val="24"/>
+          <w:szCs w:val="24"/>
+        </w:rPr>
+        <w:tab/>
+      </w:r>
+      <w:r>
+        <w:rPr>
+          <w:rFonts w:ascii="Arial" w:hAnsi="Arial" w:cs="Arial"/>
+          <w:sz w:val="24"/>
+          <w:szCs w:val="24"/>
+        </w:rPr>
+        <w:tab/>
+        <w:t xml:space="preserve">       </w:t>
+      </w:r>
+      <w:r>
+        <w:rPr>
+          <w:rFonts w:ascii="Arial" w:hAnsi="Arial" w:cs="Arial"/>
+          <w:sz w:val="24"/>
+          <w:szCs w:val="24"/>
+        </w:rPr>
+        <w:t>6</w:t>
+      </w:r>
     </w:p>
     <w:p>
       <w:pPr>
@@ -1068,6 +1639,71 @@
         </w:rPr>
         <w:tab/>
         <w:t>Guia principal</w:t>
+      </w:r>
+      <w:r>
+        <w:rPr>
+          <w:rFonts w:ascii="Arial" w:hAnsi="Arial" w:cs="Arial"/>
+          <w:sz w:val="24"/>
+          <w:szCs w:val="24"/>
+        </w:rPr>
+        <w:tab/>
+      </w:r>
+      <w:r>
+        <w:rPr>
+          <w:rFonts w:ascii="Arial" w:hAnsi="Arial" w:cs="Arial"/>
+          <w:sz w:val="24"/>
+          <w:szCs w:val="24"/>
+        </w:rPr>
+        <w:tab/>
+      </w:r>
+      <w:r>
+        <w:rPr>
+          <w:rFonts w:ascii="Arial" w:hAnsi="Arial" w:cs="Arial"/>
+          <w:sz w:val="24"/>
+          <w:szCs w:val="24"/>
+        </w:rPr>
+        <w:tab/>
+      </w:r>
+      <w:r>
+        <w:rPr>
+          <w:rFonts w:ascii="Arial" w:hAnsi="Arial" w:cs="Arial"/>
+          <w:sz w:val="24"/>
+          <w:szCs w:val="24"/>
+        </w:rPr>
+        <w:tab/>
+      </w:r>
+      <w:r>
+        <w:rPr>
+          <w:rFonts w:ascii="Arial" w:hAnsi="Arial" w:cs="Arial"/>
+          <w:sz w:val="24"/>
+          <w:szCs w:val="24"/>
+        </w:rPr>
+        <w:tab/>
+      </w:r>
+      <w:r>
+        <w:rPr>
+          <w:rFonts w:ascii="Arial" w:hAnsi="Arial" w:cs="Arial"/>
+          <w:sz w:val="24"/>
+          <w:szCs w:val="24"/>
+        </w:rPr>
+        <w:tab/>
+      </w:r>
+      <w:r>
+        <w:rPr>
+          <w:rFonts w:ascii="Arial" w:hAnsi="Arial" w:cs="Arial"/>
+          <w:sz w:val="24"/>
+          <w:szCs w:val="24"/>
+        </w:rPr>
+        <w:tab/>
+        <w:t xml:space="preserve">       </w:t>
+      </w:r>
+      <w:r>
+        <w:rPr>
+          <w:rFonts w:ascii="Arial" w:hAnsi="Arial" w:cs="Arial"/>
+          <w:sz w:val="24"/>
+          <w:szCs w:val="24"/>
+        </w:rPr>
+        <w:t>6</w:t>
       </w:r>
     </w:p>
     <w:p>
@@ -1140,7 +1776,89 @@
           <w:sz w:val="24"/>
           <w:szCs w:val="24"/>
         </w:rPr>
-        <w:t xml:space="preserve">Restrições </w:t>
+        <w:t>Restrições</w:t>
+      </w:r>
+      <w:r>
+        <w:rPr>
+          <w:rFonts w:ascii="Arial" w:hAnsi="Arial" w:cs="Arial"/>
+          <w:sz w:val="24"/>
+          <w:szCs w:val="24"/>
+        </w:rPr>
+        <w:tab/>
+      </w:r>
+      <w:r>
+        <w:rPr>
+          <w:rFonts w:ascii="Arial" w:hAnsi="Arial" w:cs="Arial"/>
+          <w:sz w:val="24"/>
+          <w:szCs w:val="24"/>
+        </w:rPr>
+        <w:tab/>
+      </w:r>
+      <w:r>
+        <w:rPr>
+          <w:rFonts w:ascii="Arial" w:hAnsi="Arial" w:cs="Arial"/>
+          <w:sz w:val="24"/>
+          <w:szCs w:val="24"/>
+        </w:rPr>
+        <w:tab/>
+      </w:r>
+      <w:r>
+        <w:rPr>
+          <w:rFonts w:ascii="Arial" w:hAnsi="Arial" w:cs="Arial"/>
+          <w:sz w:val="24"/>
+          <w:szCs w:val="24"/>
+        </w:rPr>
+        <w:tab/>
+      </w:r>
+      <w:r>
+        <w:rPr>
+          <w:rFonts w:ascii="Arial" w:hAnsi="Arial" w:cs="Arial"/>
+          <w:sz w:val="24"/>
+          <w:szCs w:val="24"/>
+        </w:rPr>
+        <w:tab/>
+      </w:r>
+      <w:r>
+        <w:rPr>
+          <w:rFonts w:ascii="Arial" w:hAnsi="Arial" w:cs="Arial"/>
+          <w:sz w:val="24"/>
+          <w:szCs w:val="24"/>
+        </w:rPr>
+        <w:tab/>
+      </w:r>
+      <w:r>
+        <w:rPr>
+          <w:rFonts w:ascii="Arial" w:hAnsi="Arial" w:cs="Arial"/>
+          <w:sz w:val="24"/>
+          <w:szCs w:val="24"/>
+        </w:rPr>
+        <w:tab/>
+      </w:r>
+      <w:r>
+        <w:rPr>
+          <w:rFonts w:ascii="Arial" w:hAnsi="Arial" w:cs="Arial"/>
+          <w:sz w:val="24"/>
+          <w:szCs w:val="24"/>
+        </w:rPr>
+        <w:tab/>
+        <w:t xml:space="preserve">       </w:t>
+      </w:r>
+      <w:r>
+        <w:rPr>
+          <w:rFonts w:ascii="Arial" w:hAnsi="Arial" w:cs="Arial"/>
+          <w:sz w:val="24"/>
+          <w:szCs w:val="24"/>
+        </w:rPr>
+        <w:t>6</w:t>
+      </w:r>
+      <w:r>
+        <w:rPr>
+          <w:rFonts w:ascii="Arial" w:hAnsi="Arial" w:cs="Arial"/>
+          <w:b/>
+          <w:sz w:val="24"/>
+          <w:szCs w:val="24"/>
+        </w:rPr>
+        <w:t xml:space="preserve"> </w:t>
       </w:r>
     </w:p>
     <w:p>
@@ -1161,6 +1879,71 @@
         </w:rPr>
         <w:t>Média Aritmética</w:t>
       </w:r>
+      <w:r>
+        <w:rPr>
+          <w:rFonts w:ascii="Arial" w:hAnsi="Arial" w:cs="Arial"/>
+          <w:sz w:val="24"/>
+          <w:szCs w:val="24"/>
+        </w:rPr>
+        <w:tab/>
+      </w:r>
+      <w:r>
+        <w:rPr>
+          <w:rFonts w:ascii="Arial" w:hAnsi="Arial" w:cs="Arial"/>
+          <w:sz w:val="24"/>
+          <w:szCs w:val="24"/>
+        </w:rPr>
+        <w:tab/>
+      </w:r>
+      <w:r>
+        <w:rPr>
+          <w:rFonts w:ascii="Arial" w:hAnsi="Arial" w:cs="Arial"/>
+          <w:sz w:val="24"/>
+          <w:szCs w:val="24"/>
+        </w:rPr>
+        <w:tab/>
+      </w:r>
+      <w:r>
+        <w:rPr>
+          <w:rFonts w:ascii="Arial" w:hAnsi="Arial" w:cs="Arial"/>
+          <w:sz w:val="24"/>
+          <w:szCs w:val="24"/>
+        </w:rPr>
+        <w:tab/>
+      </w:r>
+      <w:r>
+        <w:rPr>
+          <w:rFonts w:ascii="Arial" w:hAnsi="Arial" w:cs="Arial"/>
+          <w:sz w:val="24"/>
+          <w:szCs w:val="24"/>
+        </w:rPr>
+        <w:tab/>
+      </w:r>
+      <w:r>
+        <w:rPr>
+          <w:rFonts w:ascii="Arial" w:hAnsi="Arial" w:cs="Arial"/>
+          <w:sz w:val="24"/>
+          <w:szCs w:val="24"/>
+        </w:rPr>
+        <w:tab/>
+      </w:r>
+      <w:r>
+        <w:rPr>
+          <w:rFonts w:ascii="Arial" w:hAnsi="Arial" w:cs="Arial"/>
+          <w:sz w:val="24"/>
+          <w:szCs w:val="24"/>
+        </w:rPr>
+        <w:tab/>
+        <w:t xml:space="preserve">       </w:t>
+      </w:r>
+      <w:r>
+        <w:rPr>
+          <w:rFonts w:ascii="Arial" w:hAnsi="Arial" w:cs="Arial"/>
+          <w:sz w:val="24"/>
+          <w:szCs w:val="24"/>
+        </w:rPr>
+        <w:t>7</w:t>
+      </w:r>
     </w:p>
     <w:p>
       <w:pPr>
@@ -1180,6 +1963,87 @@
         </w:rPr>
         <w:t>Variância</w:t>
       </w:r>
+      <w:r>
+        <w:rPr>
+          <w:rFonts w:ascii="Arial" w:hAnsi="Arial" w:cs="Arial"/>
+          <w:sz w:val="24"/>
+          <w:szCs w:val="24"/>
+        </w:rPr>
+        <w:tab/>
+      </w:r>
+      <w:r>
+        <w:rPr>
+          <w:rFonts w:ascii="Arial" w:hAnsi="Arial" w:cs="Arial"/>
+          <w:sz w:val="24"/>
+          <w:szCs w:val="24"/>
+        </w:rPr>
+        <w:tab/>
+      </w:r>
+      <w:r>
+        <w:rPr>
+          <w:rFonts w:ascii="Arial" w:hAnsi="Arial" w:cs="Arial"/>
+          <w:sz w:val="24"/>
+          <w:szCs w:val="24"/>
+        </w:rPr>
+        <w:tab/>
+      </w:r>
+      <w:r>
+        <w:rPr>
+          <w:rFonts w:ascii="Arial" w:hAnsi="Arial" w:cs="Arial"/>
+          <w:sz w:val="24"/>
+          <w:szCs w:val="24"/>
+        </w:rPr>
+        <w:tab/>
+      </w:r>
+      <w:r>
+        <w:rPr>
+          <w:rFonts w:ascii="Arial" w:hAnsi="Arial" w:cs="Arial"/>
+          <w:sz w:val="24"/>
+          <w:szCs w:val="24"/>
+        </w:rPr>
+        <w:tab/>
+      </w:r>
+      <w:r>
+        <w:rPr>
+          <w:rFonts w:ascii="Arial" w:hAnsi="Arial" w:cs="Arial"/>
+          <w:sz w:val="24"/>
+          <w:szCs w:val="24"/>
+        </w:rPr>
+        <w:tab/>
+      </w:r>
+      <w:r>
+        <w:rPr>
+          <w:rFonts w:ascii="Arial" w:hAnsi="Arial" w:cs="Arial"/>
+          <w:sz w:val="24"/>
+          <w:szCs w:val="24"/>
+        </w:rPr>
+        <w:tab/>
+      </w:r>
+      <w:r>
+        <w:rPr>
+          <w:rFonts w:ascii="Arial" w:hAnsi="Arial" w:cs="Arial"/>
+          <w:sz w:val="24"/>
+          <w:szCs w:val="24"/>
+        </w:rPr>
+        <w:tab/>
+      </w:r>
+      <w:r>
+        <w:rPr>
+          <w:rFonts w:ascii="Arial" w:hAnsi="Arial" w:cs="Arial"/>
+          <w:sz w:val="24"/>
+          <w:szCs w:val="24"/>
+        </w:rPr>
+        <w:tab/>
+        <w:t xml:space="preserve">       </w:t>
+      </w:r>
+      <w:r>
+        <w:rPr>
+          <w:rFonts w:ascii="Arial" w:hAnsi="Arial" w:cs="Arial"/>
+          <w:sz w:val="24"/>
+          <w:szCs w:val="24"/>
+        </w:rPr>
+        <w:t>7</w:t>
+      </w:r>
     </w:p>
     <w:p>
       <w:pPr>
@@ -1199,6 +2063,79 @@
         </w:rPr>
         <w:t>Desvio Padrão</w:t>
       </w:r>
+      <w:r>
+        <w:rPr>
+          <w:rFonts w:ascii="Arial" w:hAnsi="Arial" w:cs="Arial"/>
+          <w:sz w:val="24"/>
+          <w:szCs w:val="24"/>
+        </w:rPr>
+        <w:tab/>
+      </w:r>
+      <w:r>
+        <w:rPr>
+          <w:rFonts w:ascii="Arial" w:hAnsi="Arial" w:cs="Arial"/>
+          <w:sz w:val="24"/>
+          <w:szCs w:val="24"/>
+        </w:rPr>
+        <w:tab/>
+      </w:r>
+      <w:r>
+        <w:rPr>
+          <w:rFonts w:ascii="Arial" w:hAnsi="Arial" w:cs="Arial"/>
+          <w:sz w:val="24"/>
+          <w:szCs w:val="24"/>
+        </w:rPr>
+        <w:tab/>
+      </w:r>
+      <w:r>
+        <w:rPr>
+          <w:rFonts w:ascii="Arial" w:hAnsi="Arial" w:cs="Arial"/>
+          <w:sz w:val="24"/>
+          <w:szCs w:val="24"/>
+        </w:rPr>
+        <w:tab/>
+      </w:r>
+      <w:r>
+        <w:rPr>
+          <w:rFonts w:ascii="Arial" w:hAnsi="Arial" w:cs="Arial"/>
+          <w:sz w:val="24"/>
+          <w:szCs w:val="24"/>
+        </w:rPr>
+        <w:tab/>
+      </w:r>
+      <w:r>
+        <w:rPr>
+          <w:rFonts w:ascii="Arial" w:hAnsi="Arial" w:cs="Arial"/>
+          <w:sz w:val="24"/>
+          <w:szCs w:val="24"/>
+        </w:rPr>
+        <w:tab/>
+      </w:r>
+      <w:r>
+        <w:rPr>
+          <w:rFonts w:ascii="Arial" w:hAnsi="Arial" w:cs="Arial"/>
+          <w:sz w:val="24"/>
+          <w:szCs w:val="24"/>
+        </w:rPr>
+        <w:tab/>
+      </w:r>
+      <w:r>
+        <w:rPr>
+          <w:rFonts w:ascii="Arial" w:hAnsi="Arial" w:cs="Arial"/>
+          <w:sz w:val="24"/>
+          <w:szCs w:val="24"/>
+        </w:rPr>
+        <w:tab/>
+        <w:t xml:space="preserve">       </w:t>
+      </w:r>
+      <w:r>
+        <w:rPr>
+          <w:rFonts w:ascii="Arial" w:hAnsi="Arial" w:cs="Arial"/>
+          <w:sz w:val="24"/>
+          <w:szCs w:val="24"/>
+        </w:rPr>
+        <w:t>8</w:t>
+      </w:r>
     </w:p>
     <w:p>
       <w:pPr>
@@ -1213,9 +2150,117 @@
     </w:p>
     <w:p>
       <w:pPr>
-        <w:rPr>
-          <w:rFonts w:ascii="Arial" w:hAnsi="Arial" w:cs="Arial"/>
-          <w:b/>
+        <w:pStyle w:val="PargrafodaLista"/>
+        <w:numPr>
+          <w:ilvl w:val="0"/>
+          <w:numId w:val="2"/>
+        </w:numPr>
+        <w:rPr>
+          <w:rFonts w:ascii="Arial" w:hAnsi="Arial" w:cs="Arial"/>
+          <w:b/>
+          <w:sz w:val="24"/>
+          <w:szCs w:val="24"/>
+        </w:rPr>
+      </w:pPr>
+      <w:r>
+        <w:rPr>
+          <w:rFonts w:ascii="Arial" w:hAnsi="Arial" w:cs="Arial"/>
+          <w:b/>
+          <w:sz w:val="24"/>
+          <w:szCs w:val="24"/>
+        </w:rPr>
+        <w:t>Advertências</w:t>
+      </w:r>
+      <w:r>
+        <w:rPr>
+          <w:rFonts w:ascii="Arial" w:hAnsi="Arial" w:cs="Arial"/>
+          <w:sz w:val="24"/>
+          <w:szCs w:val="24"/>
+        </w:rPr>
+        <w:tab/>
+      </w:r>
+      <w:r>
+        <w:rPr>
+          <w:rFonts w:ascii="Arial" w:hAnsi="Arial" w:cs="Arial"/>
+          <w:sz w:val="24"/>
+          <w:szCs w:val="24"/>
+        </w:rPr>
+        <w:tab/>
+      </w:r>
+      <w:r>
+        <w:rPr>
+          <w:rFonts w:ascii="Arial" w:hAnsi="Arial" w:cs="Arial"/>
+          <w:sz w:val="24"/>
+          <w:szCs w:val="24"/>
+        </w:rPr>
+        <w:tab/>
+      </w:r>
+      <w:r>
+        <w:rPr>
+          <w:rFonts w:ascii="Arial" w:hAnsi="Arial" w:cs="Arial"/>
+          <w:sz w:val="24"/>
+          <w:szCs w:val="24"/>
+        </w:rPr>
+        <w:tab/>
+      </w:r>
+      <w:r>
+        <w:rPr>
+          <w:rFonts w:ascii="Arial" w:hAnsi="Arial" w:cs="Arial"/>
+          <w:sz w:val="24"/>
+          <w:szCs w:val="24"/>
+        </w:rPr>
+        <w:tab/>
+      </w:r>
+      <w:r>
+        <w:rPr>
+          <w:rFonts w:ascii="Arial" w:hAnsi="Arial" w:cs="Arial"/>
+          <w:sz w:val="24"/>
+          <w:szCs w:val="24"/>
+        </w:rPr>
+        <w:tab/>
+      </w:r>
+      <w:r>
+        <w:rPr>
+          <w:rFonts w:ascii="Arial" w:hAnsi="Arial" w:cs="Arial"/>
+          <w:sz w:val="24"/>
+          <w:szCs w:val="24"/>
+        </w:rPr>
+        <w:tab/>
+      </w:r>
+      <w:r>
+        <w:rPr>
+          <w:rFonts w:ascii="Arial" w:hAnsi="Arial" w:cs="Arial"/>
+          <w:sz w:val="24"/>
+          <w:szCs w:val="24"/>
+        </w:rPr>
+        <w:tab/>
+        <w:t xml:space="preserve">       </w:t>
+      </w:r>
+      <w:r>
+        <w:rPr>
+          <w:rFonts w:ascii="Arial" w:hAnsi="Arial" w:cs="Arial"/>
+          <w:sz w:val="24"/>
+          <w:szCs w:val="24"/>
+        </w:rPr>
+        <w:t>8</w:t>
+      </w:r>
+    </w:p>
+    <w:p>
+      <w:pPr>
+        <w:pStyle w:val="PargrafodaLista"/>
+        <w:ind w:left="1065"/>
+        <w:rPr>
+          <w:rFonts w:ascii="Arial" w:hAnsi="Arial" w:cs="Arial"/>
+          <w:b/>
+          <w:sz w:val="24"/>
+          <w:szCs w:val="24"/>
+        </w:rPr>
+      </w:pPr>
+    </w:p>
+    <w:p>
+      <w:pPr>
+        <w:rPr>
+          <w:rFonts w:ascii="Arial" w:hAnsi="Arial" w:cs="Arial"/>
           <w:sz w:val="24"/>
           <w:szCs w:val="24"/>
         </w:rPr>
@@ -1238,6 +2283,79 @@
         </w:rPr>
         <w:tab/>
         <w:t>Índice Remissivo</w:t>
+      </w:r>
+      <w:r>
+        <w:rPr>
+          <w:rFonts w:ascii="Arial" w:hAnsi="Arial" w:cs="Arial"/>
+          <w:sz w:val="24"/>
+          <w:szCs w:val="24"/>
+        </w:rPr>
+        <w:tab/>
+      </w:r>
+      <w:r>
+        <w:rPr>
+          <w:rFonts w:ascii="Arial" w:hAnsi="Arial" w:cs="Arial"/>
+          <w:sz w:val="24"/>
+          <w:szCs w:val="24"/>
+        </w:rPr>
+        <w:tab/>
+      </w:r>
+      <w:r>
+        <w:rPr>
+          <w:rFonts w:ascii="Arial" w:hAnsi="Arial" w:cs="Arial"/>
+          <w:sz w:val="24"/>
+          <w:szCs w:val="24"/>
+        </w:rPr>
+        <w:tab/>
+      </w:r>
+      <w:r>
+        <w:rPr>
+          <w:rFonts w:ascii="Arial" w:hAnsi="Arial" w:cs="Arial"/>
+          <w:sz w:val="24"/>
+          <w:szCs w:val="24"/>
+        </w:rPr>
+        <w:tab/>
+      </w:r>
+      <w:r>
+        <w:rPr>
+          <w:rFonts w:ascii="Arial" w:hAnsi="Arial" w:cs="Arial"/>
+          <w:sz w:val="24"/>
+          <w:szCs w:val="24"/>
+        </w:rPr>
+        <w:tab/>
+      </w:r>
+      <w:r>
+        <w:rPr>
+          <w:rFonts w:ascii="Arial" w:hAnsi="Arial" w:cs="Arial"/>
+          <w:sz w:val="24"/>
+          <w:szCs w:val="24"/>
+        </w:rPr>
+        <w:tab/>
+      </w:r>
+      <w:r>
+        <w:rPr>
+          <w:rFonts w:ascii="Arial" w:hAnsi="Arial" w:cs="Arial"/>
+          <w:sz w:val="24"/>
+          <w:szCs w:val="24"/>
+        </w:rPr>
+        <w:tab/>
+      </w:r>
+      <w:r>
+        <w:rPr>
+          <w:rFonts w:ascii="Arial" w:hAnsi="Arial" w:cs="Arial"/>
+          <w:sz w:val="24"/>
+          <w:szCs w:val="24"/>
+        </w:rPr>
+        <w:tab/>
+        <w:t xml:space="preserve">       </w:t>
+      </w:r>
+      <w:r>
+        <w:rPr>
+          <w:rFonts w:ascii="Arial" w:hAnsi="Arial" w:cs="Arial"/>
+          <w:sz w:val="24"/>
+          <w:szCs w:val="24"/>
+        </w:rPr>
+        <w:t>9</w:t>
       </w:r>
     </w:p>
     <w:p>
@@ -1536,7 +2654,6 @@
     <w:p>
       <w:pPr>
         <w:pStyle w:val="SemEspaamento"/>
-        <w:spacing w:line="360" w:lineRule="auto"/>
         <w:ind w:firstLine="708"/>
         <w:jc w:val="both"/>
       </w:pPr>
@@ -1561,7 +2678,6 @@
     <w:p>
       <w:pPr>
         <w:pStyle w:val="SemEspaamento"/>
-        <w:spacing w:line="360" w:lineRule="auto"/>
         <w:ind w:left="708" w:firstLine="708"/>
         <w:jc w:val="both"/>
       </w:pPr>
@@ -1580,7 +2696,6 @@
     <w:p>
       <w:pPr>
         <w:pStyle w:val="SemEspaamento"/>
-        <w:spacing w:line="360" w:lineRule="auto"/>
         <w:ind w:left="708" w:firstLine="708"/>
         <w:jc w:val="both"/>
       </w:pPr>
@@ -1591,7 +2706,6 @@
     <w:p>
       <w:pPr>
         <w:pStyle w:val="SemEspaamento"/>
-        <w:spacing w:line="360" w:lineRule="auto"/>
         <w:ind w:left="708" w:firstLine="708"/>
         <w:jc w:val="both"/>
       </w:pPr>
@@ -1602,7 +2716,6 @@
     <w:p>
       <w:pPr>
         <w:pStyle w:val="SemEspaamento"/>
-        <w:spacing w:line="360" w:lineRule="auto"/>
         <w:ind w:left="708" w:firstLine="708"/>
         <w:jc w:val="both"/>
       </w:pPr>
@@ -1624,12 +2737,59 @@
         <w:t xml:space="preserve"> o número da opção desejada</w:t>
       </w:r>
       <w:r>
-        <w:t>.</w:t>
-      </w:r>
-    </w:p>
-    <w:p>
-      <w:r>
-        <w:t>** TELA PRINCIPAL</w:t>
+        <w:t xml:space="preserve"> e apertar ENTER.</w:t>
+      </w:r>
+    </w:p>
+    <w:p>
+      <w:pPr>
+        <w:jc w:val="center"/>
+      </w:pPr>
+      <w:r>
+        <w:rPr>
+          <w:noProof/>
+          <w:lang w:eastAsia="pt-BR"/>
+        </w:rPr>
+        <w:drawing>
+          <wp:inline distT="0" distB="0" distL="0" distR="0">
+            <wp:extent cx="3826800" cy="1716488"/>
+            <wp:effectExtent l="0" t="0" r="2540" b="0"/>
+            <wp:docPr id="2" name="Imagem 2"/>
+            <wp:cNvGraphicFramePr>
+              <a:graphicFrameLocks xmlns:a="http://schemas.openxmlformats.org/drawingml/2006/main" noChangeAspect="1"/>
+            </wp:cNvGraphicFramePr>
+            <a:graphic xmlns:a="http://schemas.openxmlformats.org/drawingml/2006/main">
+              <a:graphicData uri="http://schemas.openxmlformats.org/drawingml/2006/picture">
+                <pic:pic xmlns:pic="http://schemas.openxmlformats.org/drawingml/2006/picture">
+                  <pic:nvPicPr>
+                    <pic:cNvPr id="0" name="MENU.png"/>
+                    <pic:cNvPicPr/>
+                  </pic:nvPicPr>
+                  <pic:blipFill>
+                    <a:blip r:embed="rId10">
+                      <a:extLst>
+                        <a:ext uri="{28A0092B-C50C-407E-A947-70E740481C1C}">
+                          <a14:useLocalDpi xmlns:a14="http://schemas.microsoft.com/office/drawing/2010/main" val="0"/>
+                        </a:ext>
+                      </a:extLst>
+                    </a:blip>
+                    <a:stretch>
+                      <a:fillRect/>
+                    </a:stretch>
+                  </pic:blipFill>
+                  <pic:spPr>
+                    <a:xfrm>
+                      <a:off x="0" y="0"/>
+                      <a:ext cx="3826800" cy="1716488"/>
+                    </a:xfrm>
+                    <a:prstGeom prst="rect">
+                      <a:avLst/>
+                    </a:prstGeom>
+                  </pic:spPr>
+                </pic:pic>
+              </a:graphicData>
+            </a:graphic>
+          </wp:inline>
+        </w:drawing>
       </w:r>
     </w:p>
     <w:p>
@@ -1641,26 +2801,84 @@
       </w:r>
     </w:p>
     <w:p>
-      <w:r>
-        <w:t>** TELA COM DEFAULT</w:t>
-      </w:r>
-    </w:p>
-    <w:p>
-      <w:pPr>
-        <w:rPr>
-          <w:rFonts w:ascii="Arial" w:hAnsi="Arial" w:cs="Arial"/>
-          <w:b/>
-          <w:sz w:val="24"/>
-          <w:szCs w:val="24"/>
-        </w:rPr>
-      </w:pPr>
-      <w:r>
-        <w:rPr>
-          <w:rFonts w:ascii="Arial" w:hAnsi="Arial" w:cs="Arial"/>
-          <w:b/>
-          <w:sz w:val="24"/>
-          <w:szCs w:val="24"/>
-        </w:rPr>
+      <w:pPr>
+        <w:jc w:val="center"/>
+        <w:rPr>
+          <w:rFonts w:ascii="Arial" w:hAnsi="Arial" w:cs="Arial"/>
+          <w:b/>
+          <w:sz w:val="24"/>
+          <w:szCs w:val="24"/>
+        </w:rPr>
+      </w:pPr>
+      <w:r>
+        <w:rPr>
+          <w:rFonts w:ascii="Arial" w:hAnsi="Arial" w:cs="Arial"/>
+          <w:b/>
+          <w:noProof/>
+          <w:sz w:val="24"/>
+          <w:szCs w:val="24"/>
+          <w:lang w:eastAsia="pt-BR"/>
+        </w:rPr>
+        <w:drawing>
+          <wp:inline distT="0" distB="0" distL="0" distR="0">
+            <wp:extent cx="3589200" cy="3364875"/>
+            <wp:effectExtent l="0" t="0" r="0" b="6985"/>
+            <wp:docPr id="4" name="Imagem 4"/>
+            <wp:cNvGraphicFramePr>
+              <a:graphicFrameLocks xmlns:a="http://schemas.openxmlformats.org/drawingml/2006/main" noChangeAspect="1"/>
+            </wp:cNvGraphicFramePr>
+            <a:graphic xmlns:a="http://schemas.openxmlformats.org/drawingml/2006/main">
+              <a:graphicData uri="http://schemas.openxmlformats.org/drawingml/2006/picture">
+                <pic:pic xmlns:pic="http://schemas.openxmlformats.org/drawingml/2006/picture">
+                  <pic:nvPicPr>
+                    <pic:cNvPr id="0" name="ERRO-MENU.png"/>
+                    <pic:cNvPicPr/>
+                  </pic:nvPicPr>
+                  <pic:blipFill>
+                    <a:blip r:embed="rId11">
+                      <a:extLst>
+                        <a:ext uri="{28A0092B-C50C-407E-A947-70E740481C1C}">
+                          <a14:useLocalDpi xmlns:a14="http://schemas.microsoft.com/office/drawing/2010/main" val="0"/>
+                        </a:ext>
+                      </a:extLst>
+                    </a:blip>
+                    <a:stretch>
+                      <a:fillRect/>
+                    </a:stretch>
+                  </pic:blipFill>
+                  <pic:spPr>
+                    <a:xfrm>
+                      <a:off x="0" y="0"/>
+                      <a:ext cx="3589200" cy="3364875"/>
+                    </a:xfrm>
+                    <a:prstGeom prst="rect">
+                      <a:avLst/>
+                    </a:prstGeom>
+                  </pic:spPr>
+                </pic:pic>
+              </a:graphicData>
+            </a:graphic>
+          </wp:inline>
+        </w:drawing>
+      </w:r>
+    </w:p>
+    <w:p>
+      <w:pPr>
+        <w:rPr>
+          <w:rFonts w:ascii="Arial" w:hAnsi="Arial" w:cs="Arial"/>
+          <w:b/>
+          <w:sz w:val="24"/>
+          <w:szCs w:val="24"/>
+        </w:rPr>
+      </w:pPr>
+      <w:r>
+        <w:rPr>
+          <w:rFonts w:ascii="Arial" w:hAnsi="Arial" w:cs="Arial"/>
+          <w:b/>
+          <w:sz w:val="24"/>
+          <w:szCs w:val="24"/>
+        </w:rPr>
+        <w:lastRenderedPageBreak/>
         <w:t>Calcular Média Aritmética</w:t>
       </w:r>
     </w:p>
@@ -1703,7 +2921,13 @@
       </w:r>
       <w:proofErr w:type="gramEnd"/>
       <w:r>
-        <w:t xml:space="preserve"> do Sistema Estatístico a opção 1 , </w:t>
+        <w:t xml:space="preserve"> do Sistema Estatístico a opção 1</w:t>
+      </w:r>
+      <w:r>
+        <w:t xml:space="preserve"> e apertar ENTER</w:t>
+      </w:r>
+      <w:r>
+        <w:t xml:space="preserve"> , </w:t>
       </w:r>
       <w:r>
         <w:t>será</w:t>
@@ -1719,26 +2943,55 @@
       <w:pPr>
         <w:pStyle w:val="SemEspaamento"/>
         <w:spacing w:line="360" w:lineRule="auto"/>
-        <w:jc w:val="both"/>
-      </w:pPr>
-      <w:r>
-        <w:t>** TELA PRINCIPAL + OPÇÃO DIGITADA</w:t>
-      </w:r>
-      <w:r>
-        <w:t xml:space="preserve"> </w:t>
-      </w:r>
-      <w:proofErr w:type="gramStart"/>
-      <w:r>
-        <w:t>1</w:t>
-      </w:r>
-      <w:proofErr w:type="gramEnd"/>
-    </w:p>
-    <w:p>
-      <w:pPr>
-        <w:pStyle w:val="SemEspaamento"/>
-        <w:spacing w:line="360" w:lineRule="auto"/>
-        <w:jc w:val="both"/>
-      </w:pPr>
+        <w:jc w:val="center"/>
+      </w:pPr>
+      <w:r>
+        <w:rPr>
+          <w:noProof/>
+          <w:lang w:eastAsia="pt-BR"/>
+        </w:rPr>
+        <w:drawing>
+          <wp:inline distT="0" distB="0" distL="0" distR="0">
+            <wp:extent cx="3628800" cy="1591128"/>
+            <wp:effectExtent l="0" t="0" r="0" b="9525"/>
+            <wp:docPr id="7" name="Imagem 7"/>
+            <wp:cNvGraphicFramePr>
+              <a:graphicFrameLocks xmlns:a="http://schemas.openxmlformats.org/drawingml/2006/main" noChangeAspect="1"/>
+            </wp:cNvGraphicFramePr>
+            <a:graphic xmlns:a="http://schemas.openxmlformats.org/drawingml/2006/main">
+              <a:graphicData uri="http://schemas.openxmlformats.org/drawingml/2006/picture">
+                <pic:pic xmlns:pic="http://schemas.openxmlformats.org/drawingml/2006/picture">
+                  <pic:nvPicPr>
+                    <pic:cNvPr id="0" name="MENU-MEDIA.png"/>
+                    <pic:cNvPicPr/>
+                  </pic:nvPicPr>
+                  <pic:blipFill>
+                    <a:blip r:embed="rId12">
+                      <a:extLst>
+                        <a:ext uri="{28A0092B-C50C-407E-A947-70E740481C1C}">
+                          <a14:useLocalDpi xmlns:a14="http://schemas.microsoft.com/office/drawing/2010/main" val="0"/>
+                        </a:ext>
+                      </a:extLst>
+                    </a:blip>
+                    <a:stretch>
+                      <a:fillRect/>
+                    </a:stretch>
+                  </pic:blipFill>
+                  <pic:spPr>
+                    <a:xfrm>
+                      <a:off x="0" y="0"/>
+                      <a:ext cx="3628800" cy="1591128"/>
+                    </a:xfrm>
+                    <a:prstGeom prst="rect">
+                      <a:avLst/>
+                    </a:prstGeom>
+                  </pic:spPr>
+                </pic:pic>
+              </a:graphicData>
+            </a:graphic>
+          </wp:inline>
+        </w:drawing>
+      </w:r>
     </w:p>
     <w:p>
       <w:pPr>
@@ -1789,7 +3042,13 @@
         <w:t xml:space="preserve"> o número total de elementos a serem cal</w:t>
       </w:r>
       <w:r>
-        <w:t>culados (n).</w:t>
+        <w:t>culados (n)</w:t>
+      </w:r>
+      <w:r>
+        <w:t xml:space="preserve"> e apertar ENTER</w:t>
+      </w:r>
+      <w:r>
+        <w:t>.</w:t>
       </w:r>
     </w:p>
     <w:p>
@@ -1800,7 +3059,13 @@
         <w:jc w:val="both"/>
       </w:pPr>
       <w:r>
-        <w:t>Logo após você digite os valores de cada um desses “n” números.</w:t>
+        <w:t>Logo após você digite os valores de cada um desses “n” números</w:t>
+      </w:r>
+      <w:r>
+        <w:t>, apertando ENTER após cada valor</w:t>
+      </w:r>
+      <w:r>
+        <w:t>.</w:t>
       </w:r>
     </w:p>
     <w:p>
@@ -1822,30 +3087,65 @@
     </w:p>
     <w:p>
       <w:pPr>
-        <w:pStyle w:val="SemEspaamento"/>
-        <w:spacing w:line="360" w:lineRule="auto"/>
-        <w:jc w:val="both"/>
-      </w:pPr>
-    </w:p>
-    <w:p>
-      <w:pPr>
-        <w:pStyle w:val="SemEspaamento"/>
-        <w:spacing w:line="360" w:lineRule="auto"/>
-        <w:jc w:val="both"/>
-      </w:pPr>
-      <w:r>
-        <w:t>**TELA MÉDIA</w:t>
-      </w:r>
-    </w:p>
-    <w:p>
-      <w:pPr>
-        <w:rPr>
-          <w:rFonts w:ascii="Arial" w:hAnsi="Arial" w:cs="Arial"/>
-          <w:b/>
-          <w:sz w:val="24"/>
-          <w:szCs w:val="24"/>
-        </w:rPr>
-      </w:pPr>
+        <w:jc w:val="center"/>
+        <w:rPr>
+          <w:rFonts w:ascii="Arial" w:hAnsi="Arial" w:cs="Arial"/>
+          <w:b/>
+          <w:sz w:val="24"/>
+          <w:szCs w:val="24"/>
+        </w:rPr>
+      </w:pPr>
+      <w:r>
+        <w:rPr>
+          <w:rFonts w:ascii="Arial" w:hAnsi="Arial" w:cs="Arial"/>
+          <w:b/>
+          <w:noProof/>
+          <w:sz w:val="24"/>
+          <w:szCs w:val="24"/>
+          <w:lang w:eastAsia="pt-BR"/>
+        </w:rPr>
+        <w:drawing>
+          <wp:inline distT="0" distB="0" distL="0" distR="0">
+            <wp:extent cx="3628800" cy="1214252"/>
+            <wp:effectExtent l="0" t="0" r="0" b="5080"/>
+            <wp:docPr id="16" name="Imagem 16"/>
+            <wp:cNvGraphicFramePr>
+              <a:graphicFrameLocks xmlns:a="http://schemas.openxmlformats.org/drawingml/2006/main" noChangeAspect="1"/>
+            </wp:cNvGraphicFramePr>
+            <a:graphic xmlns:a="http://schemas.openxmlformats.org/drawingml/2006/main">
+              <a:graphicData uri="http://schemas.openxmlformats.org/drawingml/2006/picture">
+                <pic:pic xmlns:pic="http://schemas.openxmlformats.org/drawingml/2006/picture">
+                  <pic:nvPicPr>
+                    <pic:cNvPr id="0" name="RESULT-MEDIA.png"/>
+                    <pic:cNvPicPr/>
+                  </pic:nvPicPr>
+                  <pic:blipFill>
+                    <a:blip r:embed="rId13">
+                      <a:extLst>
+                        <a:ext uri="{28A0092B-C50C-407E-A947-70E740481C1C}">
+                          <a14:useLocalDpi xmlns:a14="http://schemas.microsoft.com/office/drawing/2010/main" val="0"/>
+                        </a:ext>
+                      </a:extLst>
+                    </a:blip>
+                    <a:stretch>
+                      <a:fillRect/>
+                    </a:stretch>
+                  </pic:blipFill>
+                  <pic:spPr>
+                    <a:xfrm>
+                      <a:off x="0" y="0"/>
+                      <a:ext cx="3628800" cy="1214252"/>
+                    </a:xfrm>
+                    <a:prstGeom prst="rect">
+                      <a:avLst/>
+                    </a:prstGeom>
+                  </pic:spPr>
+                </pic:pic>
+              </a:graphicData>
+            </a:graphic>
+          </wp:inline>
+        </w:drawing>
+      </w:r>
     </w:p>
     <w:p>
       <w:pPr>
@@ -1882,7 +3182,6 @@
           <w:sz w:val="24"/>
           <w:szCs w:val="24"/>
         </w:rPr>
-        <w:lastRenderedPageBreak/>
         <w:tab/>
         <w:t>Guia principal</w:t>
       </w:r>
@@ -1909,7 +3208,13 @@
       </w:r>
       <w:proofErr w:type="gramEnd"/>
       <w:r>
-        <w:t xml:space="preserve"> do Sistema Estatístico a opção 2, </w:t>
+        <w:t xml:space="preserve"> do Sistema Estatístico a opção 2</w:t>
+      </w:r>
+      <w:r>
+        <w:t xml:space="preserve"> e apertar ENTER</w:t>
+      </w:r>
+      <w:r>
+        <w:t xml:space="preserve">, </w:t>
       </w:r>
       <w:r>
         <w:t>será</w:t>
@@ -1919,6 +3224,89 @@
       </w:r>
       <w:r>
         <w:t>ionalidade “Calcular Variância”.</w:t>
+      </w:r>
+    </w:p>
+    <w:p>
+      <w:pPr>
+        <w:jc w:val="center"/>
+        <w:rPr>
+          <w:rFonts w:ascii="Arial" w:hAnsi="Arial" w:cs="Arial"/>
+          <w:b/>
+          <w:sz w:val="24"/>
+          <w:szCs w:val="24"/>
+        </w:rPr>
+      </w:pPr>
+      <w:r>
+        <w:rPr>
+          <w:rFonts w:ascii="Arial" w:hAnsi="Arial" w:cs="Arial"/>
+          <w:b/>
+          <w:noProof/>
+          <w:sz w:val="24"/>
+          <w:szCs w:val="24"/>
+          <w:lang w:eastAsia="pt-BR"/>
+        </w:rPr>
+        <w:drawing>
+          <wp:inline distT="0" distB="0" distL="0" distR="0">
+            <wp:extent cx="3628800" cy="1681810"/>
+            <wp:effectExtent l="0" t="0" r="0" b="0"/>
+            <wp:docPr id="12" name="Imagem 12"/>
+            <wp:cNvGraphicFramePr>
+              <a:graphicFrameLocks xmlns:a="http://schemas.openxmlformats.org/drawingml/2006/main" noChangeAspect="1"/>
+            </wp:cNvGraphicFramePr>
+            <a:graphic xmlns:a="http://schemas.openxmlformats.org/drawingml/2006/main">
+              <a:graphicData uri="http://schemas.openxmlformats.org/drawingml/2006/picture">
+                <pic:pic xmlns:pic="http://schemas.openxmlformats.org/drawingml/2006/picture">
+                  <pic:nvPicPr>
+                    <pic:cNvPr id="0" name="MENU-VARIANCIA.png"/>
+                    <pic:cNvPicPr/>
+                  </pic:nvPicPr>
+                  <pic:blipFill>
+                    <a:blip r:embed="rId14">
+                      <a:extLst>
+                        <a:ext uri="{28A0092B-C50C-407E-A947-70E740481C1C}">
+                          <a14:useLocalDpi xmlns:a14="http://schemas.microsoft.com/office/drawing/2010/main" val="0"/>
+                        </a:ext>
+                      </a:extLst>
+                    </a:blip>
+                    <a:stretch>
+                      <a:fillRect/>
+                    </a:stretch>
+                  </pic:blipFill>
+                  <pic:spPr>
+                    <a:xfrm>
+                      <a:off x="0" y="0"/>
+                      <a:ext cx="3628800" cy="1681810"/>
+                    </a:xfrm>
+                    <a:prstGeom prst="rect">
+                      <a:avLst/>
+                    </a:prstGeom>
+                  </pic:spPr>
+                </pic:pic>
+              </a:graphicData>
+            </a:graphic>
+          </wp:inline>
+        </w:drawing>
+      </w:r>
+    </w:p>
+    <w:p>
+      <w:pPr>
+        <w:rPr>
+          <w:rFonts w:ascii="Arial" w:hAnsi="Arial" w:cs="Arial"/>
+          <w:b/>
+          <w:sz w:val="24"/>
+          <w:szCs w:val="24"/>
+        </w:rPr>
+      </w:pPr>
+      <w:r>
+        <w:rPr>
+          <w:rFonts w:ascii="Arial" w:hAnsi="Arial" w:cs="Arial"/>
+          <w:b/>
+          <w:sz w:val="24"/>
+          <w:szCs w:val="24"/>
+        </w:rPr>
+        <w:lastRenderedPageBreak/>
+        <w:tab/>
+        <w:t>Orientações para entrada no teclado</w:t>
       </w:r>
     </w:p>
     <w:p>
@@ -1929,42 +3317,25 @@
         <w:jc w:val="both"/>
       </w:pPr>
       <w:r>
-        <w:t xml:space="preserve">**TELA PRINCIPAL + OPÇÃO </w:t>
-      </w:r>
-      <w:proofErr w:type="gramStart"/>
-      <w:r>
-        <w:t>2</w:t>
-      </w:r>
-      <w:proofErr w:type="gramEnd"/>
-    </w:p>
-    <w:p>
-      <w:pPr>
-        <w:rPr>
-          <w:rFonts w:ascii="Arial" w:hAnsi="Arial" w:cs="Arial"/>
-          <w:b/>
-          <w:sz w:val="24"/>
-          <w:szCs w:val="24"/>
-        </w:rPr>
-      </w:pPr>
-    </w:p>
-    <w:p>
-      <w:pPr>
-        <w:rPr>
-          <w:rFonts w:ascii="Arial" w:hAnsi="Arial" w:cs="Arial"/>
-          <w:b/>
-          <w:sz w:val="24"/>
-          <w:szCs w:val="24"/>
-        </w:rPr>
-      </w:pPr>
-      <w:r>
-        <w:rPr>
-          <w:rFonts w:ascii="Arial" w:hAnsi="Arial" w:cs="Arial"/>
-          <w:b/>
-          <w:sz w:val="24"/>
-          <w:szCs w:val="24"/>
-        </w:rPr>
-        <w:tab/>
-        <w:t>Orientações para entrada no teclado</w:t>
+        <w:t>Para calcular a</w:t>
+      </w:r>
+      <w:r>
+        <w:t xml:space="preserve"> </w:t>
+      </w:r>
+      <w:r>
+        <w:t>Variância você deve digitar</w:t>
+      </w:r>
+      <w:r>
+        <w:t xml:space="preserve"> o número total de elementos a serem cal</w:t>
+      </w:r>
+      <w:r>
+        <w:t>culados (n)</w:t>
+      </w:r>
+      <w:r>
+        <w:t xml:space="preserve"> e apertar ENTER</w:t>
+      </w:r>
+      <w:r>
+        <w:t>.</w:t>
       </w:r>
     </w:p>
     <w:p>
@@ -1975,22 +3346,16 @@
         <w:jc w:val="both"/>
       </w:pPr>
       <w:r>
-        <w:t>Para calcular a</w:t>
+        <w:t>Logo após você digite os valores de cada um desses “n” números</w:t>
+      </w:r>
+      <w:r>
+        <w:t>,</w:t>
       </w:r>
       <w:r>
         <w:t xml:space="preserve"> </w:t>
       </w:r>
       <w:r>
-        <w:t>Variância</w:t>
-      </w:r>
-      <w:r>
-        <w:t xml:space="preserve"> você deve digitar</w:t>
-      </w:r>
-      <w:r>
-        <w:t xml:space="preserve"> o número total de elementos a serem cal</w:t>
-      </w:r>
-      <w:r>
-        <w:t>culados (n).</w:t>
+        <w:t>apertando ENTER após cada valor.</w:t>
       </w:r>
     </w:p>
     <w:p>
@@ -2001,7 +3366,121 @@
         <w:jc w:val="both"/>
       </w:pPr>
       <w:r>
-        <w:t>Logo após você digite os valores de cada um desses “n” números.</w:t>
+        <w:t>A Variância calculada aparecerá na tela.</w:t>
+      </w:r>
+    </w:p>
+    <w:p>
+      <w:pPr>
+        <w:pStyle w:val="SemEspaamento"/>
+        <w:spacing w:line="360" w:lineRule="auto"/>
+        <w:ind w:firstLine="708"/>
+        <w:jc w:val="center"/>
+        <w:rPr>
+          <w:rFonts w:ascii="Arial" w:hAnsi="Arial" w:cs="Arial"/>
+          <w:b/>
+          <w:sz w:val="24"/>
+          <w:szCs w:val="24"/>
+        </w:rPr>
+      </w:pPr>
+      <w:r>
+        <w:rPr>
+          <w:noProof/>
+          <w:lang w:eastAsia="pt-BR"/>
+        </w:rPr>
+        <w:drawing>
+          <wp:inline distT="0" distB="0" distL="0" distR="0" wp14:anchorId="506FD5D5" wp14:editId="6D6B2C82">
+            <wp:extent cx="3628800" cy="1476837"/>
+            <wp:effectExtent l="0" t="0" r="0" b="9525"/>
+            <wp:docPr id="18" name="Imagem 18"/>
+            <wp:cNvGraphicFramePr>
+              <a:graphicFrameLocks xmlns:a="http://schemas.openxmlformats.org/drawingml/2006/main" noChangeAspect="1"/>
+            </wp:cNvGraphicFramePr>
+            <a:graphic xmlns:a="http://schemas.openxmlformats.org/drawingml/2006/main">
+              <a:graphicData uri="http://schemas.openxmlformats.org/drawingml/2006/picture">
+                <pic:pic xmlns:pic="http://schemas.openxmlformats.org/drawingml/2006/picture">
+                  <pic:nvPicPr>
+                    <pic:cNvPr id="0" name="RESULT-VARIANCIA.png"/>
+                    <pic:cNvPicPr/>
+                  </pic:nvPicPr>
+                  <pic:blipFill>
+                    <a:blip r:embed="rId15">
+                      <a:extLst>
+                        <a:ext uri="{28A0092B-C50C-407E-A947-70E740481C1C}">
+                          <a14:useLocalDpi xmlns:a14="http://schemas.microsoft.com/office/drawing/2010/main" val="0"/>
+                        </a:ext>
+                      </a:extLst>
+                    </a:blip>
+                    <a:stretch>
+                      <a:fillRect/>
+                    </a:stretch>
+                  </pic:blipFill>
+                  <pic:spPr>
+                    <a:xfrm>
+                      <a:off x="0" y="0"/>
+                      <a:ext cx="3628800" cy="1476837"/>
+                    </a:xfrm>
+                    <a:prstGeom prst="rect">
+                      <a:avLst/>
+                    </a:prstGeom>
+                  </pic:spPr>
+                </pic:pic>
+              </a:graphicData>
+            </a:graphic>
+          </wp:inline>
+        </w:drawing>
+      </w:r>
+    </w:p>
+    <w:p>
+      <w:pPr>
+        <w:pStyle w:val="SemEspaamento"/>
+        <w:spacing w:line="360" w:lineRule="auto"/>
+        <w:ind w:firstLine="708"/>
+        <w:jc w:val="center"/>
+        <w:rPr>
+          <w:rFonts w:ascii="Arial" w:hAnsi="Arial" w:cs="Arial"/>
+          <w:b/>
+          <w:sz w:val="24"/>
+          <w:szCs w:val="24"/>
+        </w:rPr>
+      </w:pPr>
+    </w:p>
+    <w:p>
+      <w:pPr>
+        <w:rPr>
+          <w:rFonts w:ascii="Arial" w:hAnsi="Arial" w:cs="Arial"/>
+          <w:b/>
+          <w:sz w:val="24"/>
+          <w:szCs w:val="24"/>
+        </w:rPr>
+      </w:pPr>
+      <w:r>
+        <w:rPr>
+          <w:rFonts w:ascii="Arial" w:hAnsi="Arial" w:cs="Arial"/>
+          <w:b/>
+          <w:sz w:val="24"/>
+          <w:szCs w:val="24"/>
+        </w:rPr>
+        <w:t>Calcular Desvio Padrão</w:t>
+      </w:r>
+    </w:p>
+    <w:p>
+      <w:pPr>
+        <w:rPr>
+          <w:rFonts w:ascii="Arial" w:hAnsi="Arial" w:cs="Arial"/>
+          <w:b/>
+          <w:sz w:val="24"/>
+          <w:szCs w:val="24"/>
+        </w:rPr>
+      </w:pPr>
+      <w:r>
+        <w:rPr>
+          <w:rFonts w:ascii="Arial" w:hAnsi="Arial" w:cs="Arial"/>
+          <w:b/>
+          <w:sz w:val="24"/>
+          <w:szCs w:val="24"/>
+        </w:rPr>
+        <w:tab/>
+        <w:t>Guia principal</w:t>
       </w:r>
     </w:p>
     <w:p>
@@ -2012,13 +3491,121 @@
         <w:jc w:val="both"/>
       </w:pPr>
       <w:r>
-        <w:t xml:space="preserve">A </w:t>
-      </w:r>
-      <w:r>
-        <w:t>Variância calculada</w:t>
-      </w:r>
-      <w:r>
-        <w:t xml:space="preserve"> aparecerá na tela.</w:t>
+        <w:t xml:space="preserve">Se </w:t>
+      </w:r>
+      <w:r>
+        <w:t>você digitar</w:t>
+      </w:r>
+      <w:r>
+        <w:t xml:space="preserve"> no </w:t>
+      </w:r>
+      <w:proofErr w:type="gramStart"/>
+      <w:r>
+        <w:t>menu</w:t>
+      </w:r>
+      <w:proofErr w:type="gramEnd"/>
+      <w:r>
+        <w:t xml:space="preserve"> </w:t>
+      </w:r>
+      <w:r>
+        <w:t>do Sistema Estatístico a opção 3</w:t>
+      </w:r>
+      <w:r>
+        <w:t xml:space="preserve"> e apertar ENTER</w:t>
+      </w:r>
+      <w:r>
+        <w:t xml:space="preserve">, </w:t>
+      </w:r>
+      <w:r>
+        <w:t>será</w:t>
+      </w:r>
+      <w:r>
+        <w:t xml:space="preserve"> redirecionado para a func</w:t>
+      </w:r>
+      <w:r>
+        <w:t>ionalidade “Calcular Desvio Padrão”.</w:t>
+      </w:r>
+    </w:p>
+    <w:p>
+      <w:pPr>
+        <w:jc w:val="center"/>
+        <w:rPr>
+          <w:rFonts w:ascii="Arial" w:hAnsi="Arial" w:cs="Arial"/>
+          <w:b/>
+          <w:sz w:val="24"/>
+          <w:szCs w:val="24"/>
+        </w:rPr>
+      </w:pPr>
+      <w:r>
+        <w:rPr>
+          <w:rFonts w:ascii="Arial" w:hAnsi="Arial" w:cs="Arial"/>
+          <w:b/>
+          <w:noProof/>
+          <w:sz w:val="24"/>
+          <w:szCs w:val="24"/>
+          <w:lang w:eastAsia="pt-BR"/>
+        </w:rPr>
+        <w:drawing>
+          <wp:inline distT="0" distB="0" distL="0" distR="0">
+            <wp:extent cx="3628800" cy="1590227"/>
+            <wp:effectExtent l="0" t="0" r="0" b="0"/>
+            <wp:docPr id="14" name="Imagem 14"/>
+            <wp:cNvGraphicFramePr>
+              <a:graphicFrameLocks xmlns:a="http://schemas.openxmlformats.org/drawingml/2006/main" noChangeAspect="1"/>
+            </wp:cNvGraphicFramePr>
+            <a:graphic xmlns:a="http://schemas.openxmlformats.org/drawingml/2006/main">
+              <a:graphicData uri="http://schemas.openxmlformats.org/drawingml/2006/picture">
+                <pic:pic xmlns:pic="http://schemas.openxmlformats.org/drawingml/2006/picture">
+                  <pic:nvPicPr>
+                    <pic:cNvPr id="0" name="MENU-DESVIO.png"/>
+                    <pic:cNvPicPr/>
+                  </pic:nvPicPr>
+                  <pic:blipFill>
+                    <a:blip r:embed="rId16">
+                      <a:extLst>
+                        <a:ext uri="{28A0092B-C50C-407E-A947-70E740481C1C}">
+                          <a14:useLocalDpi xmlns:a14="http://schemas.microsoft.com/office/drawing/2010/main" val="0"/>
+                        </a:ext>
+                      </a:extLst>
+                    </a:blip>
+                    <a:stretch>
+                      <a:fillRect/>
+                    </a:stretch>
+                  </pic:blipFill>
+                  <pic:spPr>
+                    <a:xfrm>
+                      <a:off x="0" y="0"/>
+                      <a:ext cx="3628800" cy="1590227"/>
+                    </a:xfrm>
+                    <a:prstGeom prst="rect">
+                      <a:avLst/>
+                    </a:prstGeom>
+                  </pic:spPr>
+                </pic:pic>
+              </a:graphicData>
+            </a:graphic>
+          </wp:inline>
+        </w:drawing>
+      </w:r>
+    </w:p>
+    <w:p>
+      <w:pPr>
+        <w:rPr>
+          <w:rFonts w:ascii="Arial" w:hAnsi="Arial" w:cs="Arial"/>
+          <w:b/>
+          <w:sz w:val="24"/>
+          <w:szCs w:val="24"/>
+        </w:rPr>
+      </w:pPr>
+      <w:r>
+        <w:rPr>
+          <w:rFonts w:ascii="Arial" w:hAnsi="Arial" w:cs="Arial"/>
+          <w:b/>
+          <w:sz w:val="24"/>
+          <w:szCs w:val="24"/>
+        </w:rPr>
+        <w:tab/>
+        <w:t>Orientações para entrada no teclado</w:t>
       </w:r>
     </w:p>
     <w:p>
@@ -2029,56 +3616,19 @@
         <w:jc w:val="both"/>
       </w:pPr>
       <w:r>
-        <w:t>**TELA VARIÂNCIA</w:t>
-      </w:r>
-    </w:p>
-    <w:p>
-      <w:pPr>
-        <w:rPr>
-          <w:rFonts w:ascii="Arial" w:hAnsi="Arial" w:cs="Arial"/>
-          <w:b/>
-          <w:sz w:val="24"/>
-          <w:szCs w:val="24"/>
-        </w:rPr>
-      </w:pPr>
-    </w:p>
-    <w:p>
-      <w:pPr>
-        <w:rPr>
-          <w:rFonts w:ascii="Arial" w:hAnsi="Arial" w:cs="Arial"/>
-          <w:b/>
-          <w:sz w:val="24"/>
-          <w:szCs w:val="24"/>
-        </w:rPr>
-      </w:pPr>
-      <w:r>
-        <w:rPr>
-          <w:rFonts w:ascii="Arial" w:hAnsi="Arial" w:cs="Arial"/>
-          <w:b/>
-          <w:sz w:val="24"/>
-          <w:szCs w:val="24"/>
-        </w:rPr>
-        <w:t>Calcular Desvio Padrão</w:t>
-      </w:r>
-    </w:p>
-    <w:p>
-      <w:pPr>
-        <w:rPr>
-          <w:rFonts w:ascii="Arial" w:hAnsi="Arial" w:cs="Arial"/>
-          <w:b/>
-          <w:sz w:val="24"/>
-          <w:szCs w:val="24"/>
-        </w:rPr>
-      </w:pPr>
-      <w:r>
-        <w:rPr>
-          <w:rFonts w:ascii="Arial" w:hAnsi="Arial" w:cs="Arial"/>
-          <w:b/>
-          <w:sz w:val="24"/>
-          <w:szCs w:val="24"/>
-        </w:rPr>
-        <w:tab/>
-        <w:t>Guia principal</w:t>
+        <w:t>Para calcular o Desvio Padrão você deve digitar</w:t>
+      </w:r>
+      <w:r>
+        <w:t xml:space="preserve"> o número total de elementos a serem cal</w:t>
+      </w:r>
+      <w:r>
+        <w:t>culados (n)</w:t>
+      </w:r>
+      <w:r>
+        <w:t xml:space="preserve"> e apertar ENTER</w:t>
+      </w:r>
+      <w:r>
+        <w:t>.</w:t>
       </w:r>
     </w:p>
     <w:p>
@@ -2089,39 +3639,16 @@
         <w:jc w:val="both"/>
       </w:pPr>
       <w:r>
-        <w:t xml:space="preserve">Se </w:t>
-      </w:r>
-      <w:r>
-        <w:t>você digitar</w:t>
-      </w:r>
-      <w:r>
-        <w:t xml:space="preserve"> no </w:t>
-      </w:r>
-      <w:proofErr w:type="gramStart"/>
-      <w:r>
-        <w:t>menu</w:t>
-      </w:r>
-      <w:proofErr w:type="gramEnd"/>
-      <w:r>
-        <w:t xml:space="preserve"> </w:t>
-      </w:r>
-      <w:r>
-        <w:t>do Sistema Estatístico a opção 3</w:t>
+        <w:t>Logo após você digite os valores de cada um desses “n” números</w:t>
       </w:r>
       <w:r>
         <w:t xml:space="preserve">, </w:t>
       </w:r>
       <w:r>
-        <w:t>será</w:t>
-      </w:r>
-      <w:r>
-        <w:t xml:space="preserve"> redirecionado para a func</w:t>
-      </w:r>
-      <w:r>
-        <w:t>ionalidade “Calcular Desvio Padrão</w:t>
-      </w:r>
-      <w:r>
-        <w:t>”.</w:t>
+        <w:t>apertando ENTER após cada valor</w:t>
+      </w:r>
+      <w:r>
+        <w:t>.</w:t>
       </w:r>
     </w:p>
     <w:p>
@@ -2132,195 +3659,213 @@
         <w:jc w:val="both"/>
       </w:pPr>
       <w:r>
-        <w:t xml:space="preserve">**TELA PRINCIPAL + OPÇÃO </w:t>
-      </w:r>
-      <w:proofErr w:type="gramStart"/>
-      <w:r>
-        <w:t>3</w:t>
-      </w:r>
-      <w:proofErr w:type="gramEnd"/>
-    </w:p>
-    <w:p>
-      <w:pPr>
-        <w:rPr>
-          <w:rFonts w:ascii="Arial" w:hAnsi="Arial" w:cs="Arial"/>
-          <w:b/>
-          <w:sz w:val="24"/>
-          <w:szCs w:val="24"/>
-        </w:rPr>
-      </w:pPr>
-    </w:p>
-    <w:p>
-      <w:pPr>
-        <w:rPr>
-          <w:rFonts w:ascii="Arial" w:hAnsi="Arial" w:cs="Arial"/>
-          <w:b/>
-          <w:sz w:val="24"/>
-          <w:szCs w:val="24"/>
-        </w:rPr>
-      </w:pPr>
-      <w:r>
-        <w:rPr>
-          <w:rFonts w:ascii="Arial" w:hAnsi="Arial" w:cs="Arial"/>
-          <w:b/>
-          <w:sz w:val="24"/>
-          <w:szCs w:val="24"/>
-        </w:rPr>
-        <w:tab/>
-        <w:t>Orientações para entrada no teclado</w:t>
+        <w:t>O Desvio Padrão aparecerá na tela.</w:t>
       </w:r>
     </w:p>
     <w:p>
       <w:pPr>
         <w:pStyle w:val="SemEspaamento"/>
         <w:spacing w:line="360" w:lineRule="auto"/>
-        <w:ind w:firstLine="708"/>
-        <w:jc w:val="both"/>
-      </w:pPr>
-      <w:r>
-        <w:t xml:space="preserve">Para calcular </w:t>
-      </w:r>
-      <w:r>
-        <w:t>o Desvio Padrão</w:t>
-      </w:r>
-      <w:r>
-        <w:t xml:space="preserve"> você deve digitar</w:t>
-      </w:r>
-      <w:r>
-        <w:t xml:space="preserve"> o número total de elementos a serem cal</w:t>
-      </w:r>
-      <w:r>
-        <w:t>culados (n).</w:t>
-      </w:r>
-    </w:p>
-    <w:p>
-      <w:pPr>
-        <w:pStyle w:val="SemEspaamento"/>
-        <w:spacing w:line="360" w:lineRule="auto"/>
-        <w:ind w:firstLine="708"/>
-        <w:jc w:val="both"/>
-      </w:pPr>
-      <w:r>
-        <w:t>Logo após você digite os valores de cada um desses “n” números.</w:t>
-      </w:r>
-    </w:p>
-    <w:p>
-      <w:pPr>
-        <w:pStyle w:val="SemEspaamento"/>
-        <w:spacing w:line="360" w:lineRule="auto"/>
-        <w:ind w:firstLine="708"/>
-        <w:jc w:val="both"/>
-      </w:pPr>
-      <w:r>
-        <w:t>O Desvio Padrão</w:t>
-      </w:r>
-      <w:r>
-        <w:t xml:space="preserve"> aparecerá na tela.</w:t>
-      </w:r>
-    </w:p>
-    <w:p>
-      <w:pPr>
-        <w:rPr>
-          <w:rFonts w:ascii="Arial" w:hAnsi="Arial" w:cs="Arial"/>
-        </w:rPr>
-      </w:pPr>
-      <w:r>
-        <w:rPr>
-          <w:rFonts w:ascii="Arial" w:hAnsi="Arial" w:cs="Arial"/>
-          <w:b/>
-          <w:sz w:val="24"/>
-          <w:szCs w:val="24"/>
-        </w:rPr>
-        <w:tab/>
-        <w:t>**</w:t>
-      </w:r>
-      <w:r>
-        <w:rPr>
-          <w:rFonts w:ascii="Arial" w:hAnsi="Arial" w:cs="Arial"/>
-        </w:rPr>
-        <w:t xml:space="preserve">TELA PRINCIPAL + OPÇÃO </w:t>
+        <w:jc w:val="center"/>
+      </w:pPr>
+      <w:r>
+        <w:rPr>
+          <w:noProof/>
+          <w:lang w:eastAsia="pt-BR"/>
+        </w:rPr>
+        <w:lastRenderedPageBreak/>
+        <w:drawing>
+          <wp:inline distT="0" distB="0" distL="0" distR="0">
+            <wp:extent cx="3628800" cy="1325362"/>
+            <wp:effectExtent l="0" t="0" r="0" b="8255"/>
+            <wp:docPr id="20" name="Imagem 20"/>
+            <wp:cNvGraphicFramePr>
+              <a:graphicFrameLocks xmlns:a="http://schemas.openxmlformats.org/drawingml/2006/main" noChangeAspect="1"/>
+            </wp:cNvGraphicFramePr>
+            <a:graphic xmlns:a="http://schemas.openxmlformats.org/drawingml/2006/main">
+              <a:graphicData uri="http://schemas.openxmlformats.org/drawingml/2006/picture">
+                <pic:pic xmlns:pic="http://schemas.openxmlformats.org/drawingml/2006/picture">
+                  <pic:nvPicPr>
+                    <pic:cNvPr id="0" name="RESULT-DESVIO.png"/>
+                    <pic:cNvPicPr/>
+                  </pic:nvPicPr>
+                  <pic:blipFill>
+                    <a:blip r:embed="rId17">
+                      <a:extLst>
+                        <a:ext uri="{28A0092B-C50C-407E-A947-70E740481C1C}">
+                          <a14:useLocalDpi xmlns:a14="http://schemas.microsoft.com/office/drawing/2010/main" val="0"/>
+                        </a:ext>
+                      </a:extLst>
+                    </a:blip>
+                    <a:stretch>
+                      <a:fillRect/>
+                    </a:stretch>
+                  </pic:blipFill>
+                  <pic:spPr>
+                    <a:xfrm>
+                      <a:off x="0" y="0"/>
+                      <a:ext cx="3628800" cy="1325362"/>
+                    </a:xfrm>
+                    <a:prstGeom prst="rect">
+                      <a:avLst/>
+                    </a:prstGeom>
+                  </pic:spPr>
+                </pic:pic>
+              </a:graphicData>
+            </a:graphic>
+          </wp:inline>
+        </w:drawing>
+      </w:r>
+    </w:p>
+    <w:p>
+      <w:pPr>
+        <w:rPr>
+          <w:rFonts w:ascii="Arial" w:hAnsi="Arial" w:cs="Arial"/>
+          <w:b/>
+          <w:sz w:val="24"/>
+          <w:szCs w:val="24"/>
+        </w:rPr>
+      </w:pPr>
+      <w:r>
+        <w:rPr>
+          <w:rFonts w:ascii="Arial" w:hAnsi="Arial" w:cs="Arial"/>
+          <w:b/>
+          <w:sz w:val="24"/>
+          <w:szCs w:val="24"/>
+        </w:rPr>
+        <w:tab/>
+      </w:r>
+    </w:p>
+    <w:p>
+      <w:pPr>
+        <w:rPr>
+          <w:rFonts w:ascii="Arial" w:hAnsi="Arial" w:cs="Arial"/>
+          <w:b/>
+          <w:sz w:val="24"/>
+          <w:szCs w:val="24"/>
+        </w:rPr>
+      </w:pPr>
+      <w:r>
+        <w:rPr>
+          <w:rFonts w:ascii="Arial" w:hAnsi="Arial" w:cs="Arial"/>
+          <w:b/>
+          <w:sz w:val="24"/>
+          <w:szCs w:val="24"/>
+        </w:rPr>
+        <w:t>Sair do Sistema</w:t>
+      </w:r>
+    </w:p>
+    <w:p>
+      <w:pPr>
+        <w:rPr>
+          <w:rFonts w:ascii="Arial" w:hAnsi="Arial" w:cs="Arial"/>
+          <w:b/>
+          <w:sz w:val="24"/>
+          <w:szCs w:val="24"/>
+        </w:rPr>
+      </w:pPr>
+      <w:r>
+        <w:rPr>
+          <w:rFonts w:ascii="Arial" w:hAnsi="Arial" w:cs="Arial"/>
+          <w:b/>
+          <w:sz w:val="24"/>
+          <w:szCs w:val="24"/>
+        </w:rPr>
+        <w:tab/>
+        <w:t>Guia principal</w:t>
+      </w:r>
+    </w:p>
+    <w:p>
+      <w:pPr>
+        <w:jc w:val="center"/>
+        <w:rPr>
+          <w:rFonts w:ascii="Arial" w:hAnsi="Arial" w:cs="Arial"/>
+          <w:b/>
+          <w:sz w:val="24"/>
+          <w:szCs w:val="24"/>
+        </w:rPr>
+      </w:pPr>
+      <w:r>
+        <w:rPr>
+          <w:rFonts w:ascii="Arial" w:hAnsi="Arial" w:cs="Arial"/>
+          <w:b/>
+          <w:noProof/>
+          <w:sz w:val="24"/>
+          <w:szCs w:val="24"/>
+          <w:lang w:eastAsia="pt-BR"/>
+        </w:rPr>
+        <w:drawing>
+          <wp:inline distT="0" distB="0" distL="0" distR="0">
+            <wp:extent cx="3628800" cy="1609662"/>
+            <wp:effectExtent l="0" t="0" r="0" b="0"/>
+            <wp:docPr id="22" name="Imagem 22"/>
+            <wp:cNvGraphicFramePr>
+              <a:graphicFrameLocks xmlns:a="http://schemas.openxmlformats.org/drawingml/2006/main" noChangeAspect="1"/>
+            </wp:cNvGraphicFramePr>
+            <a:graphic xmlns:a="http://schemas.openxmlformats.org/drawingml/2006/main">
+              <a:graphicData uri="http://schemas.openxmlformats.org/drawingml/2006/picture">
+                <pic:pic xmlns:pic="http://schemas.openxmlformats.org/drawingml/2006/picture">
+                  <pic:nvPicPr>
+                    <pic:cNvPr id="0" name="MENU-SAIR.png"/>
+                    <pic:cNvPicPr/>
+                  </pic:nvPicPr>
+                  <pic:blipFill>
+                    <a:blip r:embed="rId18">
+                      <a:extLst>
+                        <a:ext uri="{28A0092B-C50C-407E-A947-70E740481C1C}">
+                          <a14:useLocalDpi xmlns:a14="http://schemas.microsoft.com/office/drawing/2010/main" val="0"/>
+                        </a:ext>
+                      </a:extLst>
+                    </a:blip>
+                    <a:stretch>
+                      <a:fillRect/>
+                    </a:stretch>
+                  </pic:blipFill>
+                  <pic:spPr>
+                    <a:xfrm>
+                      <a:off x="0" y="0"/>
+                      <a:ext cx="3628800" cy="1609662"/>
+                    </a:xfrm>
+                    <a:prstGeom prst="rect">
+                      <a:avLst/>
+                    </a:prstGeom>
+                  </pic:spPr>
+                </pic:pic>
+              </a:graphicData>
+            </a:graphic>
+          </wp:inline>
+        </w:drawing>
+      </w:r>
+    </w:p>
+    <w:p>
+      <w:r>
+        <w:rPr>
+          <w:rFonts w:ascii="Arial" w:hAnsi="Arial" w:cs="Arial"/>
+          <w:b/>
+          <w:sz w:val="24"/>
+          <w:szCs w:val="24"/>
+        </w:rPr>
+        <w:tab/>
+      </w:r>
+      <w:r>
+        <w:t xml:space="preserve">Se o usuário escolher no </w:t>
       </w:r>
       <w:proofErr w:type="gramStart"/>
       <w:r>
-        <w:rPr>
-          <w:rFonts w:ascii="Arial" w:hAnsi="Arial" w:cs="Arial"/>
-        </w:rPr>
-        <w:t>4</w:t>
+        <w:t>menu</w:t>
       </w:r>
       <w:proofErr w:type="gramEnd"/>
-    </w:p>
-    <w:p>
-      <w:pPr>
-        <w:rPr>
-          <w:rFonts w:ascii="Arial" w:hAnsi="Arial" w:cs="Arial"/>
-          <w:b/>
-          <w:sz w:val="24"/>
-          <w:szCs w:val="24"/>
-        </w:rPr>
-      </w:pPr>
-    </w:p>
-    <w:p>
-      <w:pPr>
-        <w:rPr>
-          <w:rFonts w:ascii="Arial" w:hAnsi="Arial" w:cs="Arial"/>
-          <w:b/>
-          <w:sz w:val="24"/>
-          <w:szCs w:val="24"/>
-        </w:rPr>
-      </w:pPr>
-      <w:r>
-        <w:rPr>
-          <w:rFonts w:ascii="Arial" w:hAnsi="Arial" w:cs="Arial"/>
-          <w:b/>
-          <w:sz w:val="24"/>
-          <w:szCs w:val="24"/>
-        </w:rPr>
-        <w:t>Sair do Sistema</w:t>
-      </w:r>
-    </w:p>
-    <w:p>
-      <w:pPr>
-        <w:rPr>
-          <w:rFonts w:ascii="Arial" w:hAnsi="Arial" w:cs="Arial"/>
-          <w:b/>
-          <w:sz w:val="24"/>
-          <w:szCs w:val="24"/>
-        </w:rPr>
-      </w:pPr>
-      <w:r>
-        <w:rPr>
-          <w:rFonts w:ascii="Arial" w:hAnsi="Arial" w:cs="Arial"/>
-          <w:b/>
-          <w:sz w:val="24"/>
-          <w:szCs w:val="24"/>
-        </w:rPr>
-        <w:tab/>
-        <w:t>Guia principal</w:t>
-      </w:r>
-    </w:p>
-    <w:p>
-      <w:r>
-        <w:rPr>
-          <w:rFonts w:ascii="Arial" w:hAnsi="Arial" w:cs="Arial"/>
-          <w:b/>
-          <w:sz w:val="24"/>
-          <w:szCs w:val="24"/>
-        </w:rPr>
-        <w:tab/>
-      </w:r>
-      <w:r>
-        <w:t xml:space="preserve">Se o usuário escolher no </w:t>
-      </w:r>
-      <w:proofErr w:type="gramStart"/>
-      <w:r>
-        <w:t>menu</w:t>
-      </w:r>
-      <w:proofErr w:type="gramEnd"/>
       <w:r>
         <w:t xml:space="preserve"> do Sistema Estatístico a o</w:t>
       </w:r>
       <w:r>
-        <w:t xml:space="preserve">pção 4, aparecerá uma mensagem na tela, informando  </w:t>
+        <w:t>pção 4</w:t>
+      </w:r>
+      <w:r>
+        <w:t xml:space="preserve"> e apertar ENTER</w:t>
+      </w:r>
+      <w:r>
+        <w:t xml:space="preserve">, aparecerá uma mensagem na tela, informando  </w:t>
       </w:r>
       <w:r>
         <w:t>que o sistema foi finalizado</w:t>
@@ -2331,25 +3876,60 @@
     </w:p>
     <w:p>
       <w:pPr>
-        <w:rPr>
-          <w:rFonts w:ascii="Arial" w:hAnsi="Arial" w:cs="Arial"/>
-          <w:b/>
-          <w:sz w:val="24"/>
-          <w:szCs w:val="24"/>
-        </w:rPr>
-      </w:pPr>
-      <w:r>
-        <w:t>**TELA PRINCIPAL SAIR + OPÇÃO + MENSAGEM FINALIZAÇÃO</w:t>
-      </w:r>
-      <w:r>
-        <w:rPr>
-          <w:rFonts w:ascii="Arial" w:hAnsi="Arial" w:cs="Arial"/>
-          <w:b/>
-          <w:sz w:val="24"/>
-          <w:szCs w:val="24"/>
-        </w:rPr>
-        <w:tab/>
-      </w:r>
+        <w:jc w:val="center"/>
+      </w:pPr>
+      <w:r>
+        <w:rPr>
+          <w:noProof/>
+          <w:lang w:eastAsia="pt-BR"/>
+        </w:rPr>
+        <w:drawing>
+          <wp:inline distT="0" distB="0" distL="0" distR="0">
+            <wp:extent cx="3628800" cy="707720"/>
+            <wp:effectExtent l="0" t="0" r="0" b="0"/>
+            <wp:docPr id="21" name="Imagem 21"/>
+            <wp:cNvGraphicFramePr>
+              <a:graphicFrameLocks xmlns:a="http://schemas.openxmlformats.org/drawingml/2006/main" noChangeAspect="1"/>
+            </wp:cNvGraphicFramePr>
+            <a:graphic xmlns:a="http://schemas.openxmlformats.org/drawingml/2006/main">
+              <a:graphicData uri="http://schemas.openxmlformats.org/drawingml/2006/picture">
+                <pic:pic xmlns:pic="http://schemas.openxmlformats.org/drawingml/2006/picture">
+                  <pic:nvPicPr>
+                    <pic:cNvPr id="0" name="RESULT-SAIR.png"/>
+                    <pic:cNvPicPr/>
+                  </pic:nvPicPr>
+                  <pic:blipFill>
+                    <a:blip r:embed="rId19">
+                      <a:extLst>
+                        <a:ext uri="{28A0092B-C50C-407E-A947-70E740481C1C}">
+                          <a14:useLocalDpi xmlns:a14="http://schemas.microsoft.com/office/drawing/2010/main" val="0"/>
+                        </a:ext>
+                      </a:extLst>
+                    </a:blip>
+                    <a:stretch>
+                      <a:fillRect/>
+                    </a:stretch>
+                  </pic:blipFill>
+                  <pic:spPr>
+                    <a:xfrm>
+                      <a:off x="0" y="0"/>
+                      <a:ext cx="3628800" cy="707720"/>
+                    </a:xfrm>
+                    <a:prstGeom prst="rect">
+                      <a:avLst/>
+                    </a:prstGeom>
+                  </pic:spPr>
+                </pic:pic>
+              </a:graphicData>
+            </a:graphic>
+          </wp:inline>
+        </w:drawing>
+      </w:r>
+    </w:p>
+    <w:p>
+      <w:pPr>
+        <w:jc w:val="center"/>
+      </w:pPr>
     </w:p>
     <w:p>
       <w:pPr>
@@ -2379,7 +3959,6 @@
           <w:szCs w:val="28"/>
           <w:lang w:eastAsia="pt-BR"/>
         </w:rPr>
-        <w:lastRenderedPageBreak/>
         <mc:AlternateContent>
           <mc:Choice Requires="wps">
             <w:drawing>
@@ -2587,16 +4166,18 @@
     </w:p>
     <w:p>
       <w:pPr>
-        <w:rPr>
-          <w:rFonts w:ascii="Arial" w:hAnsi="Arial" w:cs="Arial"/>
-          <w:b/>
-          <w:sz w:val="24"/>
-          <w:szCs w:val="24"/>
-        </w:rPr>
-      </w:pPr>
-    </w:p>
-    <w:p>
-      <w:pPr>
+        <w:jc w:val="both"/>
+        <w:rPr>
+          <w:rFonts w:ascii="Arial" w:hAnsi="Arial" w:cs="Arial"/>
+          <w:b/>
+          <w:sz w:val="24"/>
+          <w:szCs w:val="24"/>
+        </w:rPr>
+      </w:pPr>
+    </w:p>
+    <w:p>
+      <w:pPr>
+        <w:jc w:val="both"/>
         <w:rPr>
           <w:rFonts w:ascii="Arial" w:hAnsi="Arial" w:cs="Arial"/>
           <w:b/>
@@ -2716,25 +4297,28 @@
     </w:p>
     <w:p>
       <w:pPr>
-        <w:rPr>
-          <w:rFonts w:ascii="Arial" w:hAnsi="Arial" w:cs="Arial"/>
-          <w:b/>
-          <w:sz w:val="24"/>
-          <w:szCs w:val="24"/>
-        </w:rPr>
-      </w:pPr>
-      <w:r>
-        <w:rPr>
-          <w:rFonts w:ascii="Arial" w:hAnsi="Arial" w:cs="Arial"/>
-          <w:b/>
-          <w:sz w:val="24"/>
-          <w:szCs w:val="24"/>
-        </w:rPr>
+        <w:jc w:val="both"/>
+        <w:rPr>
+          <w:rFonts w:ascii="Arial" w:hAnsi="Arial" w:cs="Arial"/>
+          <w:b/>
+          <w:sz w:val="24"/>
+          <w:szCs w:val="24"/>
+        </w:rPr>
+      </w:pPr>
+      <w:r>
+        <w:rPr>
+          <w:rFonts w:ascii="Arial" w:hAnsi="Arial" w:cs="Arial"/>
+          <w:b/>
+          <w:sz w:val="24"/>
+          <w:szCs w:val="24"/>
+        </w:rPr>
+        <w:lastRenderedPageBreak/>
         <w:t>Média Aritmética</w:t>
       </w:r>
     </w:p>
     <w:p>
       <w:pPr>
+        <w:jc w:val="both"/>
         <w:rPr>
           <w:rFonts w:ascii="Arial" w:hAnsi="Arial" w:cs="Arial"/>
         </w:rPr>
@@ -2748,6 +4332,66 @@
     </w:p>
     <w:p>
       <w:pPr>
+        <w:jc w:val="center"/>
+        <w:rPr>
+          <w:rFonts w:ascii="Arial" w:hAnsi="Arial" w:cs="Arial"/>
+        </w:rPr>
+      </w:pPr>
+      <w:r>
+        <w:rPr>
+          <w:rFonts w:ascii="Arial" w:hAnsi="Arial" w:cs="Arial"/>
+          <w:b/>
+          <w:noProof/>
+          <w:sz w:val="24"/>
+          <w:szCs w:val="24"/>
+          <w:lang w:eastAsia="pt-BR"/>
+        </w:rPr>
+        <w:drawing>
+          <wp:inline distT="0" distB="0" distL="0" distR="0" wp14:anchorId="1D3116EA" wp14:editId="7F48CDF2">
+            <wp:extent cx="3096000" cy="2005774"/>
+            <wp:effectExtent l="0" t="0" r="0" b="0"/>
+            <wp:docPr id="27" name="Imagem 27"/>
+            <wp:cNvGraphicFramePr>
+              <a:graphicFrameLocks xmlns:a="http://schemas.openxmlformats.org/drawingml/2006/main" noChangeAspect="1"/>
+            </wp:cNvGraphicFramePr>
+            <a:graphic xmlns:a="http://schemas.openxmlformats.org/drawingml/2006/main">
+              <a:graphicData uri="http://schemas.openxmlformats.org/drawingml/2006/picture">
+                <pic:pic xmlns:pic="http://schemas.openxmlformats.org/drawingml/2006/picture">
+                  <pic:nvPicPr>
+                    <pic:cNvPr id="0" name="ERRO-MEDIA-N.png"/>
+                    <pic:cNvPicPr/>
+                  </pic:nvPicPr>
+                  <pic:blipFill>
+                    <a:blip r:embed="rId20">
+                      <a:extLst>
+                        <a:ext uri="{28A0092B-C50C-407E-A947-70E740481C1C}">
+                          <a14:useLocalDpi xmlns:a14="http://schemas.microsoft.com/office/drawing/2010/main" val="0"/>
+                        </a:ext>
+                      </a:extLst>
+                    </a:blip>
+                    <a:stretch>
+                      <a:fillRect/>
+                    </a:stretch>
+                  </pic:blipFill>
+                  <pic:spPr>
+                    <a:xfrm>
+                      <a:off x="0" y="0"/>
+                      <a:ext cx="3096000" cy="2005774"/>
+                    </a:xfrm>
+                    <a:prstGeom prst="rect">
+                      <a:avLst/>
+                    </a:prstGeom>
+                  </pic:spPr>
+                </pic:pic>
+              </a:graphicData>
+            </a:graphic>
+          </wp:inline>
+        </w:drawing>
+      </w:r>
+    </w:p>
+    <w:p>
+      <w:pPr>
+        <w:jc w:val="both"/>
         <w:rPr>
           <w:rFonts w:ascii="Arial" w:hAnsi="Arial" w:cs="Arial"/>
         </w:rPr>
@@ -2761,38 +4405,77 @@
     </w:p>
     <w:p>
       <w:pPr>
-        <w:rPr>
-          <w:rFonts w:ascii="Arial" w:hAnsi="Arial" w:cs="Arial"/>
-        </w:rPr>
-      </w:pPr>
-      <w:r>
-        <w:rPr>
-          <w:rFonts w:ascii="Arial" w:hAnsi="Arial" w:cs="Arial"/>
-          <w:b/>
-          <w:sz w:val="24"/>
-          <w:szCs w:val="24"/>
-        </w:rPr>
-        <w:t xml:space="preserve">** </w:t>
-      </w:r>
-      <w:r>
-        <w:rPr>
-          <w:rFonts w:ascii="Arial" w:hAnsi="Arial" w:cs="Arial"/>
-        </w:rPr>
-        <w:t>TELA ERRO MÉDIA</w:t>
-      </w:r>
-    </w:p>
-    <w:p>
-      <w:pPr>
-        <w:rPr>
-          <w:rFonts w:ascii="Arial" w:hAnsi="Arial" w:cs="Arial"/>
-          <w:b/>
-          <w:sz w:val="24"/>
-          <w:szCs w:val="24"/>
-        </w:rPr>
-      </w:pPr>
-    </w:p>
-    <w:p>
-      <w:pPr>
+        <w:jc w:val="center"/>
+        <w:rPr>
+          <w:rFonts w:ascii="Arial" w:hAnsi="Arial" w:cs="Arial"/>
+          <w:b/>
+          <w:sz w:val="24"/>
+          <w:szCs w:val="24"/>
+        </w:rPr>
+      </w:pPr>
+      <w:r>
+        <w:rPr>
+          <w:rFonts w:ascii="Arial" w:hAnsi="Arial" w:cs="Arial"/>
+          <w:noProof/>
+          <w:lang w:eastAsia="pt-BR"/>
+        </w:rPr>
+        <w:drawing>
+          <wp:inline distT="0" distB="0" distL="0" distR="0">
+            <wp:extent cx="3096000" cy="1939517"/>
+            <wp:effectExtent l="0" t="0" r="9525" b="3810"/>
+            <wp:docPr id="28" name="Imagem 28"/>
+            <wp:cNvGraphicFramePr>
+              <a:graphicFrameLocks xmlns:a="http://schemas.openxmlformats.org/drawingml/2006/main" noChangeAspect="1"/>
+            </wp:cNvGraphicFramePr>
+            <a:graphic xmlns:a="http://schemas.openxmlformats.org/drawingml/2006/main">
+              <a:graphicData uri="http://schemas.openxmlformats.org/drawingml/2006/picture">
+                <pic:pic xmlns:pic="http://schemas.openxmlformats.org/drawingml/2006/picture">
+                  <pic:nvPicPr>
+                    <pic:cNvPr id="0" name="ERRO-MEDIA-N2.png"/>
+                    <pic:cNvPicPr/>
+                  </pic:nvPicPr>
+                  <pic:blipFill>
+                    <a:blip r:embed="rId21">
+                      <a:extLst>
+                        <a:ext uri="{28A0092B-C50C-407E-A947-70E740481C1C}">
+                          <a14:useLocalDpi xmlns:a14="http://schemas.microsoft.com/office/drawing/2010/main" val="0"/>
+                        </a:ext>
+                      </a:extLst>
+                    </a:blip>
+                    <a:stretch>
+                      <a:fillRect/>
+                    </a:stretch>
+                  </pic:blipFill>
+                  <pic:spPr>
+                    <a:xfrm>
+                      <a:off x="0" y="0"/>
+                      <a:ext cx="3096000" cy="1939517"/>
+                    </a:xfrm>
+                    <a:prstGeom prst="rect">
+                      <a:avLst/>
+                    </a:prstGeom>
+                  </pic:spPr>
+                </pic:pic>
+              </a:graphicData>
+            </a:graphic>
+          </wp:inline>
+        </w:drawing>
+      </w:r>
+    </w:p>
+    <w:p>
+      <w:pPr>
+        <w:jc w:val="center"/>
+        <w:rPr>
+          <w:rFonts w:ascii="Arial" w:hAnsi="Arial" w:cs="Arial"/>
+          <w:b/>
+          <w:sz w:val="24"/>
+          <w:szCs w:val="24"/>
+        </w:rPr>
+      </w:pPr>
+    </w:p>
+    <w:p>
+      <w:pPr>
+        <w:jc w:val="both"/>
         <w:rPr>
           <w:rFonts w:ascii="Arial" w:hAnsi="Arial" w:cs="Arial"/>
           <w:b/>
@@ -2812,6 +4495,7 @@
     </w:p>
     <w:p>
       <w:pPr>
+        <w:jc w:val="both"/>
         <w:rPr>
           <w:rFonts w:ascii="Arial" w:hAnsi="Arial" w:cs="Arial"/>
         </w:rPr>
@@ -2825,6 +4509,7 @@
     </w:p>
     <w:p>
       <w:pPr>
+        <w:jc w:val="both"/>
         <w:rPr>
           <w:rFonts w:ascii="Arial" w:hAnsi="Arial" w:cs="Arial"/>
         </w:rPr>
@@ -2838,29 +4523,80 @@
     </w:p>
     <w:p>
       <w:pPr>
-        <w:rPr>
-          <w:rFonts w:ascii="Arial" w:hAnsi="Arial" w:cs="Arial"/>
-        </w:rPr>
-      </w:pPr>
-      <w:r>
-        <w:rPr>
-          <w:rFonts w:ascii="Arial" w:hAnsi="Arial" w:cs="Arial"/>
-        </w:rPr>
-        <w:t>** TELA ERRO VARIANCIA</w:t>
-      </w:r>
-    </w:p>
-    <w:p>
-      <w:pPr>
-        <w:rPr>
-          <w:rFonts w:ascii="Arial" w:hAnsi="Arial" w:cs="Arial"/>
-          <w:b/>
-          <w:sz w:val="24"/>
-          <w:szCs w:val="24"/>
-        </w:rPr>
-      </w:pPr>
-    </w:p>
-    <w:p>
-      <w:pPr>
+        <w:jc w:val="center"/>
+        <w:rPr>
+          <w:rFonts w:ascii="Arial" w:hAnsi="Arial" w:cs="Arial"/>
+          <w:b/>
+          <w:sz w:val="24"/>
+          <w:szCs w:val="24"/>
+        </w:rPr>
+      </w:pPr>
+      <w:r>
+        <w:rPr>
+          <w:rFonts w:ascii="Arial" w:hAnsi="Arial" w:cs="Arial"/>
+          <w:b/>
+          <w:noProof/>
+          <w:sz w:val="24"/>
+          <w:szCs w:val="24"/>
+          <w:lang w:eastAsia="pt-BR"/>
+        </w:rPr>
+        <w:drawing>
+          <wp:inline distT="0" distB="0" distL="0" distR="0">
+            <wp:extent cx="3106800" cy="1954569"/>
+            <wp:effectExtent l="0" t="0" r="0" b="7620"/>
+            <wp:docPr id="29" name="Imagem 29"/>
+            <wp:cNvGraphicFramePr>
+              <a:graphicFrameLocks xmlns:a="http://schemas.openxmlformats.org/drawingml/2006/main" noChangeAspect="1"/>
+            </wp:cNvGraphicFramePr>
+            <a:graphic xmlns:a="http://schemas.openxmlformats.org/drawingml/2006/main">
+              <a:graphicData uri="http://schemas.openxmlformats.org/drawingml/2006/picture">
+                <pic:pic xmlns:pic="http://schemas.openxmlformats.org/drawingml/2006/picture">
+                  <pic:nvPicPr>
+                    <pic:cNvPr id="0" name="ERRO-VARIANCIA-N.png"/>
+                    <pic:cNvPicPr/>
+                  </pic:nvPicPr>
+                  <pic:blipFill>
+                    <a:blip r:embed="rId22">
+                      <a:extLst>
+                        <a:ext uri="{28A0092B-C50C-407E-A947-70E740481C1C}">
+                          <a14:useLocalDpi xmlns:a14="http://schemas.microsoft.com/office/drawing/2010/main" val="0"/>
+                        </a:ext>
+                      </a:extLst>
+                    </a:blip>
+                    <a:stretch>
+                      <a:fillRect/>
+                    </a:stretch>
+                  </pic:blipFill>
+                  <pic:spPr>
+                    <a:xfrm>
+                      <a:off x="0" y="0"/>
+                      <a:ext cx="3106800" cy="1954569"/>
+                    </a:xfrm>
+                    <a:prstGeom prst="rect">
+                      <a:avLst/>
+                    </a:prstGeom>
+                  </pic:spPr>
+                </pic:pic>
+              </a:graphicData>
+            </a:graphic>
+          </wp:inline>
+        </w:drawing>
+      </w:r>
+    </w:p>
+    <w:p>
+      <w:pPr>
+        <w:jc w:val="center"/>
+        <w:rPr>
+          <w:rFonts w:ascii="Arial" w:hAnsi="Arial" w:cs="Arial"/>
+          <w:b/>
+          <w:sz w:val="24"/>
+          <w:szCs w:val="24"/>
+        </w:rPr>
+      </w:pPr>
+    </w:p>
+    <w:p>
+      <w:pPr>
+        <w:jc w:val="both"/>
         <w:rPr>
           <w:rFonts w:ascii="Arial" w:hAnsi="Arial" w:cs="Arial"/>
           <w:b/>
@@ -2880,6 +4616,7 @@
     </w:p>
     <w:p>
       <w:pPr>
+        <w:jc w:val="both"/>
         <w:rPr>
           <w:rFonts w:ascii="Arial" w:hAnsi="Arial" w:cs="Arial"/>
         </w:rPr>
@@ -2893,6 +4630,7 @@
     </w:p>
     <w:p>
       <w:pPr>
+        <w:jc w:val="both"/>
         <w:rPr>
           <w:rFonts w:ascii="Arial" w:hAnsi="Arial" w:cs="Arial"/>
         </w:rPr>
@@ -2906,45 +4644,12 @@
     </w:p>
     <w:p>
       <w:pPr>
-        <w:rPr>
-          <w:rFonts w:ascii="Arial" w:hAnsi="Arial" w:cs="Arial"/>
-        </w:rPr>
-      </w:pPr>
-      <w:r>
-        <w:rPr>
-          <w:rFonts w:ascii="Arial" w:hAnsi="Arial" w:cs="Arial"/>
-        </w:rPr>
-        <w:t>**TELA DESVIO PADRÃO ERRO</w:t>
-      </w:r>
-      <w:bookmarkStart w:id="0" w:name="_GoBack"/>
-      <w:bookmarkEnd w:id="0"/>
-    </w:p>
-    <w:p>
-      <w:pPr>
+        <w:jc w:val="center"/>
         <w:rPr>
           <w:rFonts w:ascii="Arial" w:hAnsi="Arial" w:cs="Arial"/>
           <w:b/>
           <w:sz w:val="28"/>
           <w:szCs w:val="28"/>
-        </w:rPr>
-      </w:pPr>
-      <w:r>
-        <w:rPr>
-          <w:rFonts w:ascii="Arial" w:hAnsi="Arial" w:cs="Arial"/>
-          <w:b/>
-          <w:sz w:val="28"/>
-          <w:szCs w:val="28"/>
-        </w:rPr>
-        <w:br w:type="page"/>
-      </w:r>
-    </w:p>
-    <w:p>
-      <w:pPr>
-        <w:rPr>
-          <w:rFonts w:ascii="Arial" w:hAnsi="Arial" w:cs="Arial"/>
-          <w:b/>
-          <w:sz w:val="32"/>
-          <w:szCs w:val="32"/>
         </w:rPr>
       </w:pPr>
       <w:r>
@@ -2956,7 +4661,148 @@
           <w:szCs w:val="28"/>
           <w:lang w:eastAsia="pt-BR"/>
         </w:rPr>
-        <w:lastRenderedPageBreak/>
+        <w:drawing>
+          <wp:inline distT="0" distB="0" distL="0" distR="0">
+            <wp:extent cx="3067200" cy="1926754"/>
+            <wp:effectExtent l="0" t="0" r="0" b="0"/>
+            <wp:docPr id="30" name="Imagem 30"/>
+            <wp:cNvGraphicFramePr>
+              <a:graphicFrameLocks xmlns:a="http://schemas.openxmlformats.org/drawingml/2006/main" noChangeAspect="1"/>
+            </wp:cNvGraphicFramePr>
+            <a:graphic xmlns:a="http://schemas.openxmlformats.org/drawingml/2006/main">
+              <a:graphicData uri="http://schemas.openxmlformats.org/drawingml/2006/picture">
+                <pic:pic xmlns:pic="http://schemas.openxmlformats.org/drawingml/2006/picture">
+                  <pic:nvPicPr>
+                    <pic:cNvPr id="0" name="ERRO-DESVIO-N2.png"/>
+                    <pic:cNvPicPr/>
+                  </pic:nvPicPr>
+                  <pic:blipFill>
+                    <a:blip r:embed="rId23">
+                      <a:extLst>
+                        <a:ext uri="{28A0092B-C50C-407E-A947-70E740481C1C}">
+                          <a14:useLocalDpi xmlns:a14="http://schemas.microsoft.com/office/drawing/2010/main" val="0"/>
+                        </a:ext>
+                      </a:extLst>
+                    </a:blip>
+                    <a:stretch>
+                      <a:fillRect/>
+                    </a:stretch>
+                  </pic:blipFill>
+                  <pic:spPr>
+                    <a:xfrm>
+                      <a:off x="0" y="0"/>
+                      <a:ext cx="3067200" cy="1926754"/>
+                    </a:xfrm>
+                    <a:prstGeom prst="rect">
+                      <a:avLst/>
+                    </a:prstGeom>
+                  </pic:spPr>
+                </pic:pic>
+              </a:graphicData>
+            </a:graphic>
+          </wp:inline>
+        </w:drawing>
+      </w:r>
+    </w:p>
+    <w:p>
+      <w:pPr>
+        <w:jc w:val="center"/>
+        <w:rPr>
+          <w:rFonts w:ascii="Arial" w:hAnsi="Arial" w:cs="Arial"/>
+          <w:b/>
+          <w:sz w:val="28"/>
+          <w:szCs w:val="28"/>
+        </w:rPr>
+      </w:pPr>
+    </w:p>
+    <w:p>
+      <w:pPr>
+        <w:jc w:val="both"/>
+        <w:rPr>
+          <w:rFonts w:ascii="Arial" w:hAnsi="Arial" w:cs="Arial"/>
+          <w:b/>
+          <w:sz w:val="28"/>
+          <w:szCs w:val="28"/>
+        </w:rPr>
+      </w:pPr>
+      <w:r>
+        <w:rPr>
+          <w:rFonts w:ascii="Arial" w:hAnsi="Arial" w:cs="Arial"/>
+          <w:b/>
+          <w:sz w:val="28"/>
+          <w:szCs w:val="28"/>
+        </w:rPr>
+        <w:t>2. Advertências</w:t>
+      </w:r>
+    </w:p>
+    <w:p>
+      <w:pPr>
+        <w:jc w:val="both"/>
+        <w:rPr>
+          <w:rFonts w:ascii="Arial" w:hAnsi="Arial" w:cs="Arial"/>
+        </w:rPr>
+      </w:pPr>
+      <w:r>
+        <w:rPr>
+          <w:rFonts w:ascii="Arial" w:hAnsi="Arial" w:cs="Arial"/>
+        </w:rPr>
+        <w:t>Nunca entrar no teclado com caracteres (alfabéticos) ou outra tecla que não seja números inteiros, pois isso acarretará em interrupção anormal do Sistema</w:t>
+      </w:r>
+      <w:r>
+        <w:rPr>
+          <w:rFonts w:ascii="Arial" w:hAnsi="Arial" w:cs="Arial"/>
+        </w:rPr>
+        <w:t xml:space="preserve"> Estatístico</w:t>
+      </w:r>
+      <w:r>
+        <w:rPr>
+          <w:rFonts w:ascii="Arial" w:hAnsi="Arial" w:cs="Arial"/>
+        </w:rPr>
+        <w:t>.</w:t>
+      </w:r>
+    </w:p>
+    <w:p>
+      <w:pPr>
+        <w:rPr>
+          <w:rFonts w:ascii="Arial" w:hAnsi="Arial" w:cs="Arial"/>
+        </w:rPr>
+      </w:pPr>
+      <w:r>
+        <w:rPr>
+          <w:rFonts w:ascii="Arial" w:hAnsi="Arial" w:cs="Arial"/>
+        </w:rPr>
+        <w:br w:type="page"/>
+      </w:r>
+    </w:p>
+    <w:p>
+      <w:pPr>
+        <w:jc w:val="both"/>
+        <w:rPr>
+          <w:rFonts w:ascii="Arial" w:hAnsi="Arial" w:cs="Arial"/>
+          <w:b/>
+          <w:sz w:val="28"/>
+          <w:szCs w:val="28"/>
+        </w:rPr>
+      </w:pPr>
+    </w:p>
+    <w:p>
+      <w:pPr>
+        <w:rPr>
+          <w:rFonts w:ascii="Arial" w:hAnsi="Arial" w:cs="Arial"/>
+          <w:b/>
+          <w:sz w:val="32"/>
+          <w:szCs w:val="32"/>
+        </w:rPr>
+      </w:pPr>
+      <w:r>
+        <w:rPr>
+          <w:rFonts w:ascii="Arial" w:hAnsi="Arial" w:cs="Arial"/>
+          <w:b/>
+          <w:noProof/>
+          <w:sz w:val="28"/>
+          <w:szCs w:val="28"/>
+          <w:lang w:eastAsia="pt-BR"/>
+        </w:rPr>
         <mc:AlternateContent>
           <mc:Choice Requires="wps">
             <w:drawing>
@@ -3139,155 +4985,447 @@
         <w:rPr>
           <w:rFonts w:ascii="Arial" w:hAnsi="Arial" w:cs="Arial"/>
           <w:b/>
-          <w:sz w:val="24"/>
-          <w:szCs w:val="24"/>
-        </w:rPr>
-      </w:pPr>
-    </w:p>
-    <w:p>
-      <w:pPr>
-        <w:rPr>
-          <w:rFonts w:ascii="Arial" w:hAnsi="Arial" w:cs="Arial"/>
-          <w:b/>
-          <w:sz w:val="24"/>
-          <w:szCs w:val="24"/>
-        </w:rPr>
-      </w:pPr>
-    </w:p>
-    <w:p>
-      <w:pPr>
-        <w:rPr>
-          <w:rFonts w:ascii="Arial" w:hAnsi="Arial" w:cs="Arial"/>
-          <w:b/>
           <w:sz w:val="32"/>
           <w:szCs w:val="32"/>
         </w:rPr>
       </w:pPr>
-      <w:r>
+      <w:bookmarkStart w:id="0" w:name="_GoBack"/>
+      <w:bookmarkEnd w:id="0"/>
+    </w:p>
+    <w:p>
+      <w:pPr>
+        <w:rPr>
+          <w:rFonts w:ascii="Arial" w:hAnsi="Arial" w:cs="Arial"/>
+          <w:b/>
+          <w:sz w:val="24"/>
+          <w:szCs w:val="24"/>
+        </w:rPr>
+      </w:pPr>
+    </w:p>
+    <w:p>
+      <w:pPr>
         <w:rPr>
           <w:rFonts w:ascii="Arial" w:hAnsi="Arial" w:cs="Arial"/>
           <w:b/>
           <w:sz w:val="32"/>
           <w:szCs w:val="32"/>
         </w:rPr>
-        <w:t>C</w:t>
-      </w:r>
-    </w:p>
-    <w:p>
-      <w:pPr>
-        <w:rPr>
-          <w:rFonts w:ascii="Arial" w:hAnsi="Arial" w:cs="Arial"/>
-          <w:b/>
-          <w:sz w:val="24"/>
-          <w:szCs w:val="24"/>
-        </w:rPr>
-      </w:pPr>
-      <w:r>
-        <w:rPr>
-          <w:rFonts w:ascii="Arial" w:hAnsi="Arial" w:cs="Arial"/>
-          <w:b/>
-          <w:sz w:val="24"/>
-          <w:szCs w:val="24"/>
-        </w:rPr>
-        <w:t>Calcular Média Aritmética</w:t>
-      </w:r>
-    </w:p>
-    <w:p>
-      <w:pPr>
-        <w:rPr>
-          <w:rFonts w:ascii="Arial" w:hAnsi="Arial" w:cs="Arial"/>
-          <w:b/>
-          <w:sz w:val="24"/>
-          <w:szCs w:val="24"/>
-        </w:rPr>
-      </w:pPr>
-      <w:r>
-        <w:rPr>
-          <w:rFonts w:ascii="Arial" w:hAnsi="Arial" w:cs="Arial"/>
-          <w:b/>
-          <w:sz w:val="24"/>
-          <w:szCs w:val="24"/>
-        </w:rPr>
-        <w:t xml:space="preserve">Calcular Variância </w:t>
-      </w:r>
-    </w:p>
-    <w:p>
-      <w:pPr>
-        <w:rPr>
-          <w:rFonts w:ascii="Arial" w:hAnsi="Arial" w:cs="Arial"/>
-          <w:b/>
-          <w:sz w:val="24"/>
-          <w:szCs w:val="24"/>
-        </w:rPr>
-      </w:pPr>
-      <w:r>
-        <w:rPr>
-          <w:rFonts w:ascii="Arial" w:hAnsi="Arial" w:cs="Arial"/>
-          <w:b/>
-          <w:sz w:val="24"/>
-          <w:szCs w:val="24"/>
-        </w:rPr>
-        <w:t>Calcular Desvio Padrão</w:t>
-      </w:r>
-    </w:p>
-    <w:p>
-      <w:pPr>
-        <w:rPr>
-          <w:rFonts w:ascii="Arial" w:hAnsi="Arial" w:cs="Arial"/>
-          <w:b/>
-          <w:sz w:val="24"/>
-          <w:szCs w:val="24"/>
-        </w:rPr>
-      </w:pPr>
-    </w:p>
-    <w:p>
-      <w:pPr>
+      </w:pPr>
+      <w:r>
         <w:rPr>
           <w:rFonts w:ascii="Arial" w:hAnsi="Arial" w:cs="Arial"/>
           <w:b/>
           <w:sz w:val="32"/>
           <w:szCs w:val="32"/>
         </w:rPr>
-      </w:pPr>
-      <w:r>
+        <w:t>A</w:t>
+      </w:r>
+    </w:p>
+    <w:p>
+      <w:pPr>
+        <w:rPr>
+          <w:rFonts w:ascii="Arial" w:hAnsi="Arial" w:cs="Arial"/>
+          <w:b/>
+          <w:sz w:val="24"/>
+          <w:szCs w:val="24"/>
+        </w:rPr>
+      </w:pPr>
+      <w:r>
+        <w:rPr>
+          <w:rFonts w:ascii="Arial" w:hAnsi="Arial" w:cs="Arial"/>
+          <w:b/>
+          <w:sz w:val="24"/>
+          <w:szCs w:val="24"/>
+        </w:rPr>
+        <w:t>Advertências</w:t>
+      </w:r>
+      <w:r>
+        <w:rPr>
+          <w:rFonts w:ascii="Arial" w:hAnsi="Arial" w:cs="Arial"/>
+          <w:b/>
+          <w:sz w:val="24"/>
+          <w:szCs w:val="24"/>
+        </w:rPr>
+        <w:tab/>
+      </w:r>
+      <w:r>
+        <w:rPr>
+          <w:rFonts w:ascii="Arial" w:hAnsi="Arial" w:cs="Arial"/>
+          <w:b/>
+          <w:sz w:val="24"/>
+          <w:szCs w:val="24"/>
+        </w:rPr>
+        <w:tab/>
+      </w:r>
+      <w:r>
+        <w:rPr>
+          <w:rFonts w:ascii="Arial" w:hAnsi="Arial" w:cs="Arial"/>
+          <w:b/>
+          <w:sz w:val="24"/>
+          <w:szCs w:val="24"/>
+        </w:rPr>
+        <w:tab/>
+      </w:r>
+      <w:r>
+        <w:rPr>
+          <w:rFonts w:ascii="Arial" w:hAnsi="Arial" w:cs="Arial"/>
+          <w:b/>
+          <w:sz w:val="24"/>
+          <w:szCs w:val="24"/>
+        </w:rPr>
+        <w:tab/>
+      </w:r>
+      <w:r>
+        <w:rPr>
+          <w:rFonts w:ascii="Arial" w:hAnsi="Arial" w:cs="Arial"/>
+          <w:b/>
+          <w:sz w:val="24"/>
+          <w:szCs w:val="24"/>
+        </w:rPr>
+        <w:tab/>
+      </w:r>
+      <w:r>
+        <w:rPr>
+          <w:rFonts w:ascii="Arial" w:hAnsi="Arial" w:cs="Arial"/>
+          <w:b/>
+          <w:sz w:val="24"/>
+          <w:szCs w:val="24"/>
+        </w:rPr>
+        <w:tab/>
+      </w:r>
+      <w:r>
+        <w:rPr>
+          <w:rFonts w:ascii="Arial" w:hAnsi="Arial" w:cs="Arial"/>
+          <w:b/>
+          <w:sz w:val="24"/>
+          <w:szCs w:val="24"/>
+        </w:rPr>
+        <w:tab/>
+      </w:r>
+      <w:r>
+        <w:rPr>
+          <w:rFonts w:ascii="Arial" w:hAnsi="Arial" w:cs="Arial"/>
+          <w:b/>
+          <w:sz w:val="24"/>
+          <w:szCs w:val="24"/>
+        </w:rPr>
+        <w:tab/>
+      </w:r>
+      <w:r>
+        <w:rPr>
+          <w:rFonts w:ascii="Arial" w:hAnsi="Arial" w:cs="Arial"/>
+          <w:b/>
+          <w:sz w:val="24"/>
+          <w:szCs w:val="24"/>
+        </w:rPr>
+        <w:tab/>
+        <w:t xml:space="preserve">        8</w:t>
+      </w:r>
+    </w:p>
+    <w:p>
+      <w:pPr>
+        <w:rPr>
+          <w:rFonts w:ascii="Arial" w:hAnsi="Arial" w:cs="Arial"/>
+          <w:b/>
+          <w:sz w:val="24"/>
+          <w:szCs w:val="24"/>
+        </w:rPr>
+      </w:pPr>
+    </w:p>
+    <w:p>
+      <w:pPr>
         <w:rPr>
           <w:rFonts w:ascii="Arial" w:hAnsi="Arial" w:cs="Arial"/>
           <w:b/>
           <w:sz w:val="32"/>
           <w:szCs w:val="32"/>
         </w:rPr>
-        <w:t>M</w:t>
-      </w:r>
-    </w:p>
-    <w:p>
-      <w:pPr>
-        <w:rPr>
-          <w:rFonts w:ascii="Arial" w:hAnsi="Arial" w:cs="Arial"/>
-          <w:b/>
-          <w:sz w:val="24"/>
-          <w:szCs w:val="24"/>
-        </w:rPr>
-      </w:pPr>
-      <w:proofErr w:type="gramStart"/>
-      <w:r>
-        <w:rPr>
-          <w:rFonts w:ascii="Arial" w:hAnsi="Arial" w:cs="Arial"/>
-          <w:b/>
-          <w:sz w:val="24"/>
-          <w:szCs w:val="24"/>
-        </w:rPr>
-        <w:t>Menu</w:t>
-      </w:r>
-      <w:proofErr w:type="gramEnd"/>
-    </w:p>
-    <w:p>
-      <w:pPr>
+      </w:pPr>
+      <w:r>
         <w:rPr>
           <w:rFonts w:ascii="Arial" w:hAnsi="Arial" w:cs="Arial"/>
           <w:b/>
           <w:sz w:val="32"/>
           <w:szCs w:val="32"/>
         </w:rPr>
+        <w:t>C</w:t>
+      </w:r>
+    </w:p>
+    <w:p>
+      <w:pPr>
+        <w:rPr>
+          <w:rFonts w:ascii="Arial" w:hAnsi="Arial" w:cs="Arial"/>
+          <w:b/>
+          <w:sz w:val="24"/>
+          <w:szCs w:val="24"/>
+        </w:rPr>
+      </w:pPr>
+      <w:r>
+        <w:rPr>
+          <w:rFonts w:ascii="Arial" w:hAnsi="Arial" w:cs="Arial"/>
+          <w:b/>
+          <w:sz w:val="24"/>
+          <w:szCs w:val="24"/>
+        </w:rPr>
+        <w:t>Calcular Média Aritmética</w:t>
+      </w:r>
+      <w:r>
+        <w:rPr>
+          <w:rFonts w:ascii="Arial" w:hAnsi="Arial" w:cs="Arial"/>
+          <w:b/>
+          <w:sz w:val="24"/>
+          <w:szCs w:val="24"/>
+        </w:rPr>
+        <w:tab/>
+      </w:r>
+      <w:r>
+        <w:rPr>
+          <w:rFonts w:ascii="Arial" w:hAnsi="Arial" w:cs="Arial"/>
+          <w:b/>
+          <w:sz w:val="24"/>
+          <w:szCs w:val="24"/>
+        </w:rPr>
+        <w:tab/>
+      </w:r>
+      <w:r>
+        <w:rPr>
+          <w:rFonts w:ascii="Arial" w:hAnsi="Arial" w:cs="Arial"/>
+          <w:b/>
+          <w:sz w:val="24"/>
+          <w:szCs w:val="24"/>
+        </w:rPr>
+        <w:tab/>
+      </w:r>
+      <w:r>
+        <w:rPr>
+          <w:rFonts w:ascii="Arial" w:hAnsi="Arial" w:cs="Arial"/>
+          <w:b/>
+          <w:sz w:val="24"/>
+          <w:szCs w:val="24"/>
+        </w:rPr>
+        <w:tab/>
+      </w:r>
+      <w:r>
+        <w:rPr>
+          <w:rFonts w:ascii="Arial" w:hAnsi="Arial" w:cs="Arial"/>
+          <w:b/>
+          <w:sz w:val="24"/>
+          <w:szCs w:val="24"/>
+        </w:rPr>
+        <w:tab/>
+      </w:r>
+      <w:r>
+        <w:rPr>
+          <w:rFonts w:ascii="Arial" w:hAnsi="Arial" w:cs="Arial"/>
+          <w:b/>
+          <w:sz w:val="24"/>
+          <w:szCs w:val="24"/>
+        </w:rPr>
+        <w:tab/>
+      </w:r>
+      <w:r>
+        <w:rPr>
+          <w:rFonts w:ascii="Arial" w:hAnsi="Arial" w:cs="Arial"/>
+          <w:b/>
+          <w:sz w:val="24"/>
+          <w:szCs w:val="24"/>
+        </w:rPr>
+        <w:tab/>
+        <w:t xml:space="preserve">        4</w:t>
+      </w:r>
+    </w:p>
+    <w:p>
+      <w:pPr>
+        <w:rPr>
+          <w:rFonts w:ascii="Arial" w:hAnsi="Arial" w:cs="Arial"/>
+          <w:b/>
+          <w:sz w:val="24"/>
+          <w:szCs w:val="24"/>
+        </w:rPr>
+      </w:pPr>
+      <w:r>
+        <w:rPr>
+          <w:rFonts w:ascii="Arial" w:hAnsi="Arial" w:cs="Arial"/>
+          <w:b/>
+          <w:sz w:val="24"/>
+          <w:szCs w:val="24"/>
+        </w:rPr>
+        <w:t xml:space="preserve">Calcular Variância </w:t>
+      </w:r>
+      <w:r>
+        <w:rPr>
+          <w:rFonts w:ascii="Arial" w:hAnsi="Arial" w:cs="Arial"/>
+          <w:b/>
+          <w:sz w:val="24"/>
+          <w:szCs w:val="24"/>
+        </w:rPr>
+        <w:tab/>
+      </w:r>
+      <w:r>
+        <w:rPr>
+          <w:rFonts w:ascii="Arial" w:hAnsi="Arial" w:cs="Arial"/>
+          <w:b/>
+          <w:sz w:val="24"/>
+          <w:szCs w:val="24"/>
+        </w:rPr>
+        <w:tab/>
+      </w:r>
+      <w:r>
+        <w:rPr>
+          <w:rFonts w:ascii="Arial" w:hAnsi="Arial" w:cs="Arial"/>
+          <w:b/>
+          <w:sz w:val="24"/>
+          <w:szCs w:val="24"/>
+        </w:rPr>
+        <w:tab/>
+      </w:r>
+      <w:r>
+        <w:rPr>
+          <w:rFonts w:ascii="Arial" w:hAnsi="Arial" w:cs="Arial"/>
+          <w:b/>
+          <w:sz w:val="24"/>
+          <w:szCs w:val="24"/>
+        </w:rPr>
+        <w:tab/>
+      </w:r>
+      <w:r>
+        <w:rPr>
+          <w:rFonts w:ascii="Arial" w:hAnsi="Arial" w:cs="Arial"/>
+          <w:b/>
+          <w:sz w:val="24"/>
+          <w:szCs w:val="24"/>
+        </w:rPr>
+        <w:tab/>
+      </w:r>
+      <w:r>
+        <w:rPr>
+          <w:rFonts w:ascii="Arial" w:hAnsi="Arial" w:cs="Arial"/>
+          <w:b/>
+          <w:sz w:val="24"/>
+          <w:szCs w:val="24"/>
+        </w:rPr>
+        <w:tab/>
+      </w:r>
+      <w:r>
+        <w:rPr>
+          <w:rFonts w:ascii="Arial" w:hAnsi="Arial" w:cs="Arial"/>
+          <w:b/>
+          <w:sz w:val="24"/>
+          <w:szCs w:val="24"/>
+        </w:rPr>
+        <w:tab/>
+      </w:r>
+      <w:r>
+        <w:rPr>
+          <w:rFonts w:ascii="Arial" w:hAnsi="Arial" w:cs="Arial"/>
+          <w:b/>
+          <w:sz w:val="24"/>
+          <w:szCs w:val="24"/>
+        </w:rPr>
+        <w:tab/>
+        <w:t xml:space="preserve">        4</w:t>
+      </w:r>
+    </w:p>
+    <w:p>
+      <w:pPr>
+        <w:rPr>
+          <w:rFonts w:ascii="Arial" w:hAnsi="Arial" w:cs="Arial"/>
+          <w:b/>
+          <w:sz w:val="24"/>
+          <w:szCs w:val="24"/>
+        </w:rPr>
+      </w:pPr>
+      <w:r>
+        <w:rPr>
+          <w:rFonts w:ascii="Arial" w:hAnsi="Arial" w:cs="Arial"/>
+          <w:b/>
+          <w:sz w:val="24"/>
+          <w:szCs w:val="24"/>
+        </w:rPr>
+        <w:t>Calcular Desvio Padrão</w:t>
+      </w:r>
+      <w:r>
+        <w:rPr>
+          <w:rFonts w:ascii="Arial" w:hAnsi="Arial" w:cs="Arial"/>
+          <w:b/>
+          <w:sz w:val="24"/>
+          <w:szCs w:val="24"/>
+        </w:rPr>
+        <w:tab/>
+      </w:r>
+      <w:r>
+        <w:rPr>
+          <w:rFonts w:ascii="Arial" w:hAnsi="Arial" w:cs="Arial"/>
+          <w:b/>
+          <w:sz w:val="24"/>
+          <w:szCs w:val="24"/>
+        </w:rPr>
+        <w:tab/>
+      </w:r>
+      <w:r>
+        <w:rPr>
+          <w:rFonts w:ascii="Arial" w:hAnsi="Arial" w:cs="Arial"/>
+          <w:b/>
+          <w:sz w:val="24"/>
+          <w:szCs w:val="24"/>
+        </w:rPr>
+        <w:tab/>
+      </w:r>
+      <w:r>
+        <w:rPr>
+          <w:rFonts w:ascii="Arial" w:hAnsi="Arial" w:cs="Arial"/>
+          <w:b/>
+          <w:sz w:val="24"/>
+          <w:szCs w:val="24"/>
+        </w:rPr>
+        <w:tab/>
+      </w:r>
+      <w:r>
+        <w:rPr>
+          <w:rFonts w:ascii="Arial" w:hAnsi="Arial" w:cs="Arial"/>
+          <w:b/>
+          <w:sz w:val="24"/>
+          <w:szCs w:val="24"/>
+        </w:rPr>
+        <w:tab/>
+      </w:r>
+      <w:r>
+        <w:rPr>
+          <w:rFonts w:ascii="Arial" w:hAnsi="Arial" w:cs="Arial"/>
+          <w:b/>
+          <w:sz w:val="24"/>
+          <w:szCs w:val="24"/>
+        </w:rPr>
+        <w:tab/>
+      </w:r>
+      <w:r>
+        <w:rPr>
+          <w:rFonts w:ascii="Arial" w:hAnsi="Arial" w:cs="Arial"/>
+          <w:b/>
+          <w:sz w:val="24"/>
+          <w:szCs w:val="24"/>
+        </w:rPr>
+        <w:tab/>
+      </w:r>
+      <w:r>
+        <w:rPr>
+          <w:rFonts w:ascii="Arial" w:hAnsi="Arial" w:cs="Arial"/>
+          <w:b/>
+          <w:sz w:val="24"/>
+          <w:szCs w:val="24"/>
+        </w:rPr>
+        <w:tab/>
+        <w:t xml:space="preserve">        5</w:t>
+      </w:r>
+    </w:p>
+    <w:p>
+      <w:pPr>
+        <w:rPr>
+          <w:rFonts w:ascii="Arial" w:hAnsi="Arial" w:cs="Arial"/>
+          <w:b/>
+          <w:sz w:val="24"/>
+          <w:szCs w:val="24"/>
+        </w:rPr>
       </w:pPr>
     </w:p>
     <w:p>
@@ -3306,26 +5444,296 @@
           <w:sz w:val="32"/>
           <w:szCs w:val="32"/>
         </w:rPr>
+        <w:t>M</w:t>
+      </w:r>
+    </w:p>
+    <w:p>
+      <w:pPr>
+        <w:rPr>
+          <w:rFonts w:ascii="Arial" w:hAnsi="Arial" w:cs="Arial"/>
+          <w:b/>
+          <w:sz w:val="24"/>
+          <w:szCs w:val="24"/>
+        </w:rPr>
+      </w:pPr>
+      <w:proofErr w:type="gramStart"/>
+      <w:r>
+        <w:rPr>
+          <w:rFonts w:ascii="Arial" w:hAnsi="Arial" w:cs="Arial"/>
+          <w:b/>
+          <w:sz w:val="24"/>
+          <w:szCs w:val="24"/>
+        </w:rPr>
+        <w:t>Menu</w:t>
+      </w:r>
+      <w:proofErr w:type="gramEnd"/>
+      <w:r>
+        <w:rPr>
+          <w:rFonts w:ascii="Arial" w:hAnsi="Arial" w:cs="Arial"/>
+          <w:b/>
+          <w:sz w:val="24"/>
+          <w:szCs w:val="24"/>
+        </w:rPr>
+        <w:tab/>
+      </w:r>
+      <w:r>
+        <w:rPr>
+          <w:rFonts w:ascii="Arial" w:hAnsi="Arial" w:cs="Arial"/>
+          <w:b/>
+          <w:sz w:val="24"/>
+          <w:szCs w:val="24"/>
+        </w:rPr>
+        <w:tab/>
+      </w:r>
+      <w:r>
+        <w:rPr>
+          <w:rFonts w:ascii="Arial" w:hAnsi="Arial" w:cs="Arial"/>
+          <w:b/>
+          <w:sz w:val="24"/>
+          <w:szCs w:val="24"/>
+        </w:rPr>
+        <w:tab/>
+      </w:r>
+      <w:r>
+        <w:rPr>
+          <w:rFonts w:ascii="Arial" w:hAnsi="Arial" w:cs="Arial"/>
+          <w:b/>
+          <w:sz w:val="24"/>
+          <w:szCs w:val="24"/>
+        </w:rPr>
+        <w:tab/>
+      </w:r>
+      <w:r>
+        <w:rPr>
+          <w:rFonts w:ascii="Arial" w:hAnsi="Arial" w:cs="Arial"/>
+          <w:b/>
+          <w:sz w:val="24"/>
+          <w:szCs w:val="24"/>
+        </w:rPr>
+        <w:tab/>
+      </w:r>
+      <w:r>
+        <w:rPr>
+          <w:rFonts w:ascii="Arial" w:hAnsi="Arial" w:cs="Arial"/>
+          <w:b/>
+          <w:sz w:val="24"/>
+          <w:szCs w:val="24"/>
+        </w:rPr>
+        <w:tab/>
+      </w:r>
+      <w:r>
+        <w:rPr>
+          <w:rFonts w:ascii="Arial" w:hAnsi="Arial" w:cs="Arial"/>
+          <w:b/>
+          <w:sz w:val="24"/>
+          <w:szCs w:val="24"/>
+        </w:rPr>
+        <w:tab/>
+      </w:r>
+      <w:r>
+        <w:rPr>
+          <w:rFonts w:ascii="Arial" w:hAnsi="Arial" w:cs="Arial"/>
+          <w:b/>
+          <w:sz w:val="24"/>
+          <w:szCs w:val="24"/>
+        </w:rPr>
+        <w:tab/>
+      </w:r>
+      <w:r>
+        <w:rPr>
+          <w:rFonts w:ascii="Arial" w:hAnsi="Arial" w:cs="Arial"/>
+          <w:b/>
+          <w:sz w:val="24"/>
+          <w:szCs w:val="24"/>
+        </w:rPr>
+        <w:tab/>
+      </w:r>
+      <w:r>
+        <w:rPr>
+          <w:rFonts w:ascii="Arial" w:hAnsi="Arial" w:cs="Arial"/>
+          <w:b/>
+          <w:sz w:val="24"/>
+          <w:szCs w:val="24"/>
+        </w:rPr>
+        <w:tab/>
+      </w:r>
+      <w:r>
+        <w:rPr>
+          <w:rFonts w:ascii="Arial" w:hAnsi="Arial" w:cs="Arial"/>
+          <w:b/>
+          <w:sz w:val="24"/>
+          <w:szCs w:val="24"/>
+        </w:rPr>
+        <w:tab/>
+        <w:t xml:space="preserve">        3</w:t>
+      </w:r>
+    </w:p>
+    <w:p>
+      <w:pPr>
+        <w:rPr>
+          <w:rFonts w:ascii="Arial" w:hAnsi="Arial" w:cs="Arial"/>
+          <w:b/>
+          <w:sz w:val="32"/>
+          <w:szCs w:val="32"/>
+        </w:rPr>
+      </w:pPr>
+    </w:p>
+    <w:p>
+      <w:pPr>
+        <w:rPr>
+          <w:rFonts w:ascii="Arial" w:hAnsi="Arial" w:cs="Arial"/>
+          <w:b/>
+          <w:sz w:val="32"/>
+          <w:szCs w:val="32"/>
+        </w:rPr>
+      </w:pPr>
+      <w:r>
+        <w:rPr>
+          <w:rFonts w:ascii="Arial" w:hAnsi="Arial" w:cs="Arial"/>
+          <w:b/>
+          <w:sz w:val="32"/>
+          <w:szCs w:val="32"/>
+        </w:rPr>
+        <w:t>R</w:t>
+      </w:r>
+    </w:p>
+    <w:p>
+      <w:pPr>
+        <w:rPr>
+          <w:rFonts w:ascii="Arial" w:hAnsi="Arial" w:cs="Arial"/>
+          <w:b/>
+          <w:sz w:val="24"/>
+          <w:szCs w:val="24"/>
+        </w:rPr>
+      </w:pPr>
+      <w:r>
+        <w:rPr>
+          <w:rFonts w:ascii="Arial" w:hAnsi="Arial" w:cs="Arial"/>
+          <w:b/>
+          <w:sz w:val="24"/>
+          <w:szCs w:val="24"/>
+        </w:rPr>
+        <w:t>Restrições</w:t>
+      </w:r>
+      <w:r>
+        <w:rPr>
+          <w:rFonts w:ascii="Arial" w:hAnsi="Arial" w:cs="Arial"/>
+          <w:b/>
+          <w:sz w:val="24"/>
+          <w:szCs w:val="24"/>
+        </w:rPr>
+        <w:tab/>
+      </w:r>
+      <w:r>
+        <w:rPr>
+          <w:rFonts w:ascii="Arial" w:hAnsi="Arial" w:cs="Arial"/>
+          <w:b/>
+          <w:sz w:val="24"/>
+          <w:szCs w:val="24"/>
+        </w:rPr>
+        <w:tab/>
+      </w:r>
+      <w:r>
+        <w:rPr>
+          <w:rFonts w:ascii="Arial" w:hAnsi="Arial" w:cs="Arial"/>
+          <w:b/>
+          <w:sz w:val="24"/>
+          <w:szCs w:val="24"/>
+        </w:rPr>
+        <w:tab/>
+      </w:r>
+      <w:r>
+        <w:rPr>
+          <w:rFonts w:ascii="Arial" w:hAnsi="Arial" w:cs="Arial"/>
+          <w:b/>
+          <w:sz w:val="24"/>
+          <w:szCs w:val="24"/>
+        </w:rPr>
+        <w:tab/>
+      </w:r>
+      <w:r>
+        <w:rPr>
+          <w:rFonts w:ascii="Arial" w:hAnsi="Arial" w:cs="Arial"/>
+          <w:b/>
+          <w:sz w:val="24"/>
+          <w:szCs w:val="24"/>
+        </w:rPr>
+        <w:tab/>
+      </w:r>
+      <w:r>
+        <w:rPr>
+          <w:rFonts w:ascii="Arial" w:hAnsi="Arial" w:cs="Arial"/>
+          <w:b/>
+          <w:sz w:val="24"/>
+          <w:szCs w:val="24"/>
+        </w:rPr>
+        <w:tab/>
+      </w:r>
+      <w:r>
+        <w:rPr>
+          <w:rFonts w:ascii="Arial" w:hAnsi="Arial" w:cs="Arial"/>
+          <w:b/>
+          <w:sz w:val="24"/>
+          <w:szCs w:val="24"/>
+        </w:rPr>
+        <w:tab/>
+      </w:r>
+      <w:r>
+        <w:rPr>
+          <w:rFonts w:ascii="Arial" w:hAnsi="Arial" w:cs="Arial"/>
+          <w:b/>
+          <w:sz w:val="24"/>
+          <w:szCs w:val="24"/>
+        </w:rPr>
+        <w:tab/>
+      </w:r>
+      <w:r>
+        <w:rPr>
+          <w:rFonts w:ascii="Arial" w:hAnsi="Arial" w:cs="Arial"/>
+          <w:b/>
+          <w:sz w:val="24"/>
+          <w:szCs w:val="24"/>
+        </w:rPr>
+        <w:tab/>
+      </w:r>
+      <w:r>
+        <w:rPr>
+          <w:rFonts w:ascii="Arial" w:hAnsi="Arial" w:cs="Arial"/>
+          <w:b/>
+          <w:sz w:val="24"/>
+          <w:szCs w:val="24"/>
+        </w:rPr>
+        <w:tab/>
+        <w:t xml:space="preserve">        7</w:t>
+      </w:r>
+    </w:p>
+    <w:p>
+      <w:pPr>
+        <w:rPr>
+          <w:rFonts w:ascii="Arial" w:hAnsi="Arial" w:cs="Arial"/>
+          <w:b/>
+          <w:sz w:val="32"/>
+          <w:szCs w:val="32"/>
+        </w:rPr>
+      </w:pPr>
+    </w:p>
+    <w:p>
+      <w:pPr>
+        <w:rPr>
+          <w:rFonts w:ascii="Arial" w:hAnsi="Arial" w:cs="Arial"/>
+          <w:b/>
+          <w:sz w:val="32"/>
+          <w:szCs w:val="32"/>
+        </w:rPr>
+      </w:pPr>
+      <w:r>
+        <w:rPr>
+          <w:rFonts w:ascii="Arial" w:hAnsi="Arial" w:cs="Arial"/>
+          <w:b/>
+          <w:sz w:val="32"/>
+          <w:szCs w:val="32"/>
+        </w:rPr>
         <w:t>S</w:t>
-      </w:r>
-    </w:p>
-    <w:p>
-      <w:pPr>
-        <w:rPr>
-          <w:rFonts w:ascii="Arial" w:hAnsi="Arial" w:cs="Arial"/>
-          <w:b/>
-          <w:sz w:val="24"/>
-          <w:szCs w:val="24"/>
-        </w:rPr>
-      </w:pPr>
-      <w:r>
-        <w:rPr>
-          <w:rFonts w:ascii="Arial" w:hAnsi="Arial" w:cs="Arial"/>
-          <w:b/>
-          <w:sz w:val="24"/>
-          <w:szCs w:val="24"/>
-        </w:rPr>
-        <w:t>Sair</w:t>
       </w:r>
     </w:p>
     <w:p>
@@ -3341,30 +5749,217 @@
         <w:rPr>
           <w:rFonts w:ascii="Arial" w:hAnsi="Arial" w:cs="Arial"/>
           <w:b/>
-          <w:sz w:val="28"/>
-          <w:szCs w:val="28"/>
-        </w:rPr>
-        <w:br w:type="page"/>
-      </w:r>
-    </w:p>
-    <w:p>
-      <w:pPr>
-        <w:rPr>
-          <w:rFonts w:ascii="Arial" w:hAnsi="Arial" w:cs="Arial"/>
-          <w:b/>
-          <w:sz w:val="28"/>
-          <w:szCs w:val="28"/>
-        </w:rPr>
-      </w:pPr>
+          <w:sz w:val="24"/>
+          <w:szCs w:val="24"/>
+        </w:rPr>
+        <w:t>Sair</w:t>
+      </w:r>
+      <w:r>
+        <w:rPr>
+          <w:rFonts w:ascii="Arial" w:hAnsi="Arial" w:cs="Arial"/>
+          <w:b/>
+          <w:sz w:val="24"/>
+          <w:szCs w:val="24"/>
+        </w:rPr>
+        <w:tab/>
+      </w:r>
+      <w:r>
+        <w:rPr>
+          <w:rFonts w:ascii="Arial" w:hAnsi="Arial" w:cs="Arial"/>
+          <w:b/>
+          <w:sz w:val="24"/>
+          <w:szCs w:val="24"/>
+        </w:rPr>
+        <w:tab/>
+      </w:r>
+      <w:r>
+        <w:rPr>
+          <w:rFonts w:ascii="Arial" w:hAnsi="Arial" w:cs="Arial"/>
+          <w:b/>
+          <w:sz w:val="24"/>
+          <w:szCs w:val="24"/>
+        </w:rPr>
+        <w:tab/>
+      </w:r>
+      <w:r>
+        <w:rPr>
+          <w:rFonts w:ascii="Arial" w:hAnsi="Arial" w:cs="Arial"/>
+          <w:b/>
+          <w:sz w:val="24"/>
+          <w:szCs w:val="24"/>
+        </w:rPr>
+        <w:tab/>
+      </w:r>
+      <w:r>
+        <w:rPr>
+          <w:rFonts w:ascii="Arial" w:hAnsi="Arial" w:cs="Arial"/>
+          <w:b/>
+          <w:sz w:val="24"/>
+          <w:szCs w:val="24"/>
+        </w:rPr>
+        <w:tab/>
+      </w:r>
+      <w:r>
+        <w:rPr>
+          <w:rFonts w:ascii="Arial" w:hAnsi="Arial" w:cs="Arial"/>
+          <w:b/>
+          <w:sz w:val="24"/>
+          <w:szCs w:val="24"/>
+        </w:rPr>
+        <w:tab/>
+      </w:r>
+      <w:r>
+        <w:rPr>
+          <w:rFonts w:ascii="Arial" w:hAnsi="Arial" w:cs="Arial"/>
+          <w:b/>
+          <w:sz w:val="24"/>
+          <w:szCs w:val="24"/>
+        </w:rPr>
+        <w:tab/>
+      </w:r>
+      <w:r>
+        <w:rPr>
+          <w:rFonts w:ascii="Arial" w:hAnsi="Arial" w:cs="Arial"/>
+          <w:b/>
+          <w:sz w:val="24"/>
+          <w:szCs w:val="24"/>
+        </w:rPr>
+        <w:tab/>
+      </w:r>
+      <w:r>
+        <w:rPr>
+          <w:rFonts w:ascii="Arial" w:hAnsi="Arial" w:cs="Arial"/>
+          <w:b/>
+          <w:sz w:val="24"/>
+          <w:szCs w:val="24"/>
+        </w:rPr>
+        <w:tab/>
+      </w:r>
+      <w:r>
+        <w:rPr>
+          <w:rFonts w:ascii="Arial" w:hAnsi="Arial" w:cs="Arial"/>
+          <w:b/>
+          <w:sz w:val="24"/>
+          <w:szCs w:val="24"/>
+        </w:rPr>
+        <w:tab/>
+      </w:r>
+      <w:r>
+        <w:rPr>
+          <w:rFonts w:ascii="Arial" w:hAnsi="Arial" w:cs="Arial"/>
+          <w:b/>
+          <w:sz w:val="24"/>
+          <w:szCs w:val="24"/>
+        </w:rPr>
+        <w:tab/>
+        <w:t xml:space="preserve">        6</w:t>
+      </w:r>
     </w:p>
     <w:sectPr>
+      <w:footerReference w:type="default" r:id="rId24"/>
       <w:pgSz w:w="11906" w:h="16838"/>
       <w:pgMar w:top="1417" w:right="1701" w:bottom="1417" w:left="1701" w:header="708" w:footer="708" w:gutter="0"/>
       <w:cols w:space="708"/>
+      <w:titlePg/>
       <w:docGrid w:linePitch="360"/>
     </w:sectPr>
   </w:body>
 </w:document>
+</file>
+
+<file path=word/endnotes.xml><?xml version="1.0" encoding="utf-8"?>
+<w:endnotes xmlns:wpc="http://schemas.microsoft.com/office/word/2010/wordprocessingCanvas" xmlns:mc="http://schemas.openxmlformats.org/markup-compatibility/2006" xmlns:o="urn:schemas-microsoft-com:office:office" xmlns:r="http://schemas.openxmlformats.org/officeDocument/2006/relationships" xmlns:m="http://schemas.openxmlformats.org/officeDocument/2006/math" xmlns:v="urn:schemas-microsoft-com:vml" xmlns:wp14="http://schemas.microsoft.com/office/word/2010/wordprocessingDrawing" xmlns:wp="http://schemas.openxmlformats.org/drawingml/2006/wordprocessingDrawing" xmlns:w10="urn:schemas-microsoft-com:office:word" xmlns:w="http://schemas.openxmlformats.org/wordprocessingml/2006/main" xmlns:w14="http://schemas.microsoft.com/office/word/2010/wordml" xmlns:wpg="http://schemas.microsoft.com/office/word/2010/wordprocessingGroup" xmlns:wpi="http://schemas.microsoft.com/office/word/2010/wordprocessingInk" xmlns:wne="http://schemas.microsoft.com/office/word/2006/wordml" xmlns:wps="http://schemas.microsoft.com/office/word/2010/wordprocessingShape" mc:Ignorable="w14 wp14">
+  <w:endnote w:type="separator" w:id="-1">
+    <w:p>
+      <w:pPr>
+        <w:spacing w:after="0" w:line="240" w:lineRule="auto"/>
+      </w:pPr>
+      <w:r>
+        <w:separator/>
+      </w:r>
+    </w:p>
+  </w:endnote>
+  <w:endnote w:type="continuationSeparator" w:id="0">
+    <w:p>
+      <w:pPr>
+        <w:spacing w:after="0" w:line="240" w:lineRule="auto"/>
+      </w:pPr>
+      <w:r>
+        <w:continuationSeparator/>
+      </w:r>
+    </w:p>
+  </w:endnote>
+</w:endnotes>
+</file>
+
+<file path=word/footer1.xml><?xml version="1.0" encoding="utf-8"?>
+<w:ftr xmlns:wpc="http://schemas.microsoft.com/office/word/2010/wordprocessingCanvas" xmlns:mc="http://schemas.openxmlformats.org/markup-compatibility/2006" xmlns:o="urn:schemas-microsoft-com:office:office" xmlns:r="http://schemas.openxmlformats.org/officeDocument/2006/relationships" xmlns:m="http://schemas.openxmlformats.org/officeDocument/2006/math" xmlns:v="urn:schemas-microsoft-com:vml" xmlns:wp14="http://schemas.microsoft.com/office/word/2010/wordprocessingDrawing" xmlns:wp="http://schemas.openxmlformats.org/drawingml/2006/wordprocessingDrawing" xmlns:w10="urn:schemas-microsoft-com:office:word" xmlns:w="http://schemas.openxmlformats.org/wordprocessingml/2006/main" xmlns:w14="http://schemas.microsoft.com/office/word/2010/wordml" xmlns:wpg="http://schemas.microsoft.com/office/word/2010/wordprocessingGroup" xmlns:wpi="http://schemas.microsoft.com/office/word/2010/wordprocessingInk" xmlns:wne="http://schemas.microsoft.com/office/word/2006/wordml" xmlns:wps="http://schemas.microsoft.com/office/word/2010/wordprocessingShape" mc:Ignorable="w14 wp14">
+  <w:sdt>
+    <w:sdtPr>
+      <w:id w:val="1835803922"/>
+      <w:docPartObj>
+        <w:docPartGallery w:val="Page Numbers (Bottom of Page)"/>
+        <w:docPartUnique/>
+      </w:docPartObj>
+    </w:sdtPr>
+    <w:sdtContent>
+      <w:p>
+        <w:pPr>
+          <w:pStyle w:val="Rodap"/>
+          <w:jc w:val="right"/>
+        </w:pPr>
+        <w:r>
+          <w:fldChar w:fldCharType="begin"/>
+        </w:r>
+        <w:r>
+          <w:instrText>PAGE   \* MERGEFORMAT</w:instrText>
+        </w:r>
+        <w:r>
+          <w:fldChar w:fldCharType="separate"/>
+        </w:r>
+        <w:r>
+          <w:rPr>
+            <w:noProof/>
+          </w:rPr>
+          <w:t>3</w:t>
+        </w:r>
+        <w:r>
+          <w:fldChar w:fldCharType="end"/>
+        </w:r>
+      </w:p>
+    </w:sdtContent>
+  </w:sdt>
+  <w:p>
+    <w:pPr>
+      <w:pStyle w:val="Rodap"/>
+    </w:pPr>
+  </w:p>
+</w:ftr>
+</file>
+
+<file path=word/footnotes.xml><?xml version="1.0" encoding="utf-8"?>
+<w:footnotes xmlns:wpc="http://schemas.microsoft.com/office/word/2010/wordprocessingCanvas" xmlns:mc="http://schemas.openxmlformats.org/markup-compatibility/2006" xmlns:o="urn:schemas-microsoft-com:office:office" xmlns:r="http://schemas.openxmlformats.org/officeDocument/2006/relationships" xmlns:m="http://schemas.openxmlformats.org/officeDocument/2006/math" xmlns:v="urn:schemas-microsoft-com:vml" xmlns:wp14="http://schemas.microsoft.com/office/word/2010/wordprocessingDrawing" xmlns:wp="http://schemas.openxmlformats.org/drawingml/2006/wordprocessingDrawing" xmlns:w10="urn:schemas-microsoft-com:office:word" xmlns:w="http://schemas.openxmlformats.org/wordprocessingml/2006/main" xmlns:w14="http://schemas.microsoft.com/office/word/2010/wordml" xmlns:wpg="http://schemas.microsoft.com/office/word/2010/wordprocessingGroup" xmlns:wpi="http://schemas.microsoft.com/office/word/2010/wordprocessingInk" xmlns:wne="http://schemas.microsoft.com/office/word/2006/wordml" xmlns:wps="http://schemas.microsoft.com/office/word/2010/wordprocessingShape" mc:Ignorable="w14 wp14">
+  <w:footnote w:type="separator" w:id="-1">
+    <w:p>
+      <w:pPr>
+        <w:spacing w:after="0" w:line="240" w:lineRule="auto"/>
+      </w:pPr>
+      <w:r>
+        <w:separator/>
+      </w:r>
+    </w:p>
+  </w:footnote>
+  <w:footnote w:type="continuationSeparator" w:id="0">
+    <w:p>
+      <w:pPr>
+        <w:spacing w:after="0" w:line="240" w:lineRule="auto"/>
+      </w:pPr>
+      <w:r>
+        <w:continuationSeparator/>
+      </w:r>
+    </w:p>
+  </w:footnote>
+</w:footnotes>
 </file>
 
 <file path=word/numbering.xml><?xml version="1.0" encoding="utf-8"?>
@@ -4356,6 +6951,64 @@
       <w:spacing w:after="0" w:line="240" w:lineRule="auto"/>
     </w:pPr>
   </w:style>
+  <w:style w:type="paragraph" w:styleId="Cabealho">
+    <w:name w:val="header"/>
+    <w:basedOn w:val="Normal"/>
+    <w:link w:val="CabealhoChar"/>
+    <w:uiPriority w:val="99"/>
+    <w:unhideWhenUsed/>
+    <w:rsid w:val="00F36AF9"/>
+    <w:pPr>
+      <w:tabs>
+        <w:tab w:val="center" w:pos="4252"/>
+        <w:tab w:val="right" w:pos="8504"/>
+      </w:tabs>
+      <w:spacing w:after="0" w:line="240" w:lineRule="auto"/>
+    </w:pPr>
+  </w:style>
+  <w:style w:type="character" w:customStyle="1" w:styleId="CabealhoChar">
+    <w:name w:val="Cabeçalho Char"/>
+    <w:basedOn w:val="Fontepargpadro"/>
+    <w:link w:val="Cabealho"/>
+    <w:uiPriority w:val="99"/>
+    <w:rsid w:val="00F36AF9"/>
+  </w:style>
+  <w:style w:type="paragraph" w:styleId="Rodap">
+    <w:name w:val="footer"/>
+    <w:basedOn w:val="Normal"/>
+    <w:link w:val="RodapChar"/>
+    <w:uiPriority w:val="99"/>
+    <w:unhideWhenUsed/>
+    <w:rsid w:val="00F36AF9"/>
+    <w:pPr>
+      <w:tabs>
+        <w:tab w:val="center" w:pos="4252"/>
+        <w:tab w:val="right" w:pos="8504"/>
+      </w:tabs>
+      <w:spacing w:after="0" w:line="240" w:lineRule="auto"/>
+    </w:pPr>
+  </w:style>
+  <w:style w:type="character" w:customStyle="1" w:styleId="RodapChar">
+    <w:name w:val="Rodapé Char"/>
+    <w:basedOn w:val="Fontepargpadro"/>
+    <w:link w:val="Rodap"/>
+    <w:uiPriority w:val="99"/>
+    <w:rsid w:val="00F36AF9"/>
+  </w:style>
+  <w:style w:type="paragraph" w:styleId="Remissivo1">
+    <w:name w:val="index 1"/>
+    <w:basedOn w:val="Normal"/>
+    <w:next w:val="Normal"/>
+    <w:autoRedefine/>
+    <w:uiPriority w:val="99"/>
+    <w:semiHidden/>
+    <w:unhideWhenUsed/>
+    <w:rsid w:val="00723328"/>
+    <w:pPr>
+      <w:spacing w:after="0" w:line="240" w:lineRule="auto"/>
+      <w:ind w:left="220" w:hanging="220"/>
+    </w:pPr>
+  </w:style>
 </w:styles>
 </file>
 
@@ -4605,6 +7258,64 @@
     <w:rsid w:val="00503252"/>
     <w:pPr>
       <w:spacing w:after="0" w:line="240" w:lineRule="auto"/>
+    </w:pPr>
+  </w:style>
+  <w:style w:type="paragraph" w:styleId="Cabealho">
+    <w:name w:val="header"/>
+    <w:basedOn w:val="Normal"/>
+    <w:link w:val="CabealhoChar"/>
+    <w:uiPriority w:val="99"/>
+    <w:unhideWhenUsed/>
+    <w:rsid w:val="00F36AF9"/>
+    <w:pPr>
+      <w:tabs>
+        <w:tab w:val="center" w:pos="4252"/>
+        <w:tab w:val="right" w:pos="8504"/>
+      </w:tabs>
+      <w:spacing w:after="0" w:line="240" w:lineRule="auto"/>
+    </w:pPr>
+  </w:style>
+  <w:style w:type="character" w:customStyle="1" w:styleId="CabealhoChar">
+    <w:name w:val="Cabeçalho Char"/>
+    <w:basedOn w:val="Fontepargpadro"/>
+    <w:link w:val="Cabealho"/>
+    <w:uiPriority w:val="99"/>
+    <w:rsid w:val="00F36AF9"/>
+  </w:style>
+  <w:style w:type="paragraph" w:styleId="Rodap">
+    <w:name w:val="footer"/>
+    <w:basedOn w:val="Normal"/>
+    <w:link w:val="RodapChar"/>
+    <w:uiPriority w:val="99"/>
+    <w:unhideWhenUsed/>
+    <w:rsid w:val="00F36AF9"/>
+    <w:pPr>
+      <w:tabs>
+        <w:tab w:val="center" w:pos="4252"/>
+        <w:tab w:val="right" w:pos="8504"/>
+      </w:tabs>
+      <w:spacing w:after="0" w:line="240" w:lineRule="auto"/>
+    </w:pPr>
+  </w:style>
+  <w:style w:type="character" w:customStyle="1" w:styleId="RodapChar">
+    <w:name w:val="Rodapé Char"/>
+    <w:basedOn w:val="Fontepargpadro"/>
+    <w:link w:val="Rodap"/>
+    <w:uiPriority w:val="99"/>
+    <w:rsid w:val="00F36AF9"/>
+  </w:style>
+  <w:style w:type="paragraph" w:styleId="Remissivo1">
+    <w:name w:val="index 1"/>
+    <w:basedOn w:val="Normal"/>
+    <w:next w:val="Normal"/>
+    <w:autoRedefine/>
+    <w:uiPriority w:val="99"/>
+    <w:semiHidden/>
+    <w:unhideWhenUsed/>
+    <w:rsid w:val="00723328"/>
+    <w:pPr>
+      <w:spacing w:after="0" w:line="240" w:lineRule="auto"/>
+      <w:ind w:left="220" w:hanging="220"/>
     </w:pPr>
   </w:style>
 </w:styles>
@@ -4900,7 +7611,7 @@
 </file>
 
 <file path=customXml/itemProps1.xml><?xml version="1.0" encoding="utf-8"?>
-<ds:datastoreItem xmlns:ds="http://schemas.openxmlformats.org/officeDocument/2006/customXml" ds:itemID="{A21E7300-62DE-451F-A07E-54FD9A17F1E6}">
+<ds:datastoreItem xmlns:ds="http://schemas.openxmlformats.org/officeDocument/2006/customXml" ds:itemID="{817DC526-2C42-4CE6-A810-F4E818E5A608}">
   <ds:schemaRefs>
     <ds:schemaRef ds:uri="http://schemas.openxmlformats.org/officeDocument/2006/bibliography"/>
   </ds:schemaRefs>

</xml_diff>